<commit_message>
Añadiendo cambios a la guia de estilos
</commit_message>
<xml_diff>
--- a/Estilos/Guía de estilos/Guia de estilos Proyecto Integrado Gamedia.docx
+++ b/Estilos/Guía de estilos/Guia de estilos Proyecto Integrado Gamedia.docx
@@ -1,6 +1,6 @@
 
 <file path=word/document.xml><?xml version="1.0" encoding="utf-8"?>
-<w:document xmlns:wpc="http://schemas.microsoft.com/office/word/2010/wordprocessingCanvas" xmlns:mc="http://schemas.openxmlformats.org/markup-compatibility/2006" xmlns:o="urn:schemas-microsoft-com:office:office" xmlns:r="http://schemas.openxmlformats.org/officeDocument/2006/relationships" xmlns:m="http://schemas.openxmlformats.org/officeDocument/2006/math" xmlns:v="urn:schemas-microsoft-com:vml" xmlns:wp14="http://schemas.microsoft.com/office/word/2010/wordprocessingDrawing" xmlns:wp="http://schemas.openxmlformats.org/drawingml/2006/wordprocessingDrawing" xmlns:w10="urn:schemas-microsoft-com:office:word" xmlns:w="http://schemas.openxmlformats.org/wordprocessingml/2006/main" xmlns:w14="http://schemas.microsoft.com/office/word/2010/wordml" xmlns:w15="http://schemas.microsoft.com/office/word/2012/wordml" xmlns:wpg="http://schemas.microsoft.com/office/word/2010/wordprocessingGroup" xmlns:wpi="http://schemas.microsoft.com/office/word/2010/wordprocessingInk" xmlns:wne="http://schemas.microsoft.com/office/word/2006/wordml" xmlns:wps="http://schemas.microsoft.com/office/word/2010/wordprocessingShape" mc:Ignorable="w14 w15 wp14">
+<w:document xmlns:wpc="http://schemas.microsoft.com/office/word/2010/wordprocessingCanvas" xmlns:cx="http://schemas.microsoft.com/office/drawing/2014/chartex" xmlns:cx1="http://schemas.microsoft.com/office/drawing/2015/9/8/chartex" xmlns:cx2="http://schemas.microsoft.com/office/drawing/2015/10/21/chartex" xmlns:cx3="http://schemas.microsoft.com/office/drawing/2016/5/9/chartex" xmlns:cx4="http://schemas.microsoft.com/office/drawing/2016/5/10/chartex" xmlns:cx5="http://schemas.microsoft.com/office/drawing/2016/5/11/chartex" xmlns:cx6="http://schemas.microsoft.com/office/drawing/2016/5/12/chartex" xmlns:cx7="http://schemas.microsoft.com/office/drawing/2016/5/13/chartex" xmlns:cx8="http://schemas.microsoft.com/office/drawing/2016/5/14/chartex" xmlns:mc="http://schemas.openxmlformats.org/markup-compatibility/2006" xmlns:aink="http://schemas.microsoft.com/office/drawing/2016/ink" xmlns:am3d="http://schemas.microsoft.com/office/drawing/2017/model3d" xmlns:o="urn:schemas-microsoft-com:office:office" xmlns:r="http://schemas.openxmlformats.org/officeDocument/2006/relationships" xmlns:m="http://schemas.openxmlformats.org/officeDocument/2006/math" xmlns:v="urn:schemas-microsoft-com:vml" xmlns:wp14="http://schemas.microsoft.com/office/word/2010/wordprocessingDrawing" xmlns:wp="http://schemas.openxmlformats.org/drawingml/2006/wordprocessingDrawing" xmlns:w10="urn:schemas-microsoft-com:office:word" xmlns:w="http://schemas.openxmlformats.org/wordprocessingml/2006/main" xmlns:w14="http://schemas.microsoft.com/office/word/2010/wordml" xmlns:w15="http://schemas.microsoft.com/office/word/2012/wordml" xmlns:w16cex="http://schemas.microsoft.com/office/word/2018/wordml/cex" xmlns:w16cid="http://schemas.microsoft.com/office/word/2016/wordml/cid" xmlns:w16="http://schemas.microsoft.com/office/word/2018/wordml" xmlns:w16se="http://schemas.microsoft.com/office/word/2015/wordml/symex" xmlns:wpg="http://schemas.microsoft.com/office/word/2010/wordprocessingGroup" xmlns:wpi="http://schemas.microsoft.com/office/word/2010/wordprocessingInk" xmlns:wne="http://schemas.microsoft.com/office/word/2006/wordml" xmlns:wps="http://schemas.microsoft.com/office/word/2010/wordprocessingShape" mc:Ignorable="w14 w15 w16se w16cid w16 w16cex wp14">
   <w:body>
     <w:sdt>
       <w:sdtPr>
@@ -3432,8 +3432,8 @@
               </mc:Choice>
               <mc:Fallback>
                 <w:pict>
-                  <v:group w14:anchorId="01ABDC7B" id="Grupo 24" o:spid="_x0000_s1026" style="position:absolute;margin-left:0;margin-top:0;width:172.8pt;height:718.55pt;z-index:-251633664;mso-width-percent:330;mso-height-percent:950;mso-left-percent:40;mso-position-horizontal-relative:page;mso-position-vertical:center;mso-position-vertical-relative:page;mso-width-percent:330;mso-height-percent:950;mso-left-percent:40" coordsize="21945,91257" o:gfxdata="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">
-                    <v:rect id="Rectángulo 25" o:spid="_x0000_s1027" style="position:absolute;width:1945;height:91257;visibility:visible;mso-wrap-style:square;v-text-anchor:middle" o:gfxdata="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" fillcolor="#44546a [3215]" stroked="f" strokeweight="1pt"/>
+                  <v:group w14:anchorId="01ABDC7B" id="Grupo 24" o:spid="_x0000_s1026" style="position:absolute;margin-left:0;margin-top:0;width:172.8pt;height:718.55pt;z-index:-251633664;mso-width-percent:330;mso-height-percent:950;mso-left-percent:40;mso-position-horizontal-relative:page;mso-position-vertical:center;mso-position-vertical-relative:page;mso-width-percent:330;mso-height-percent:950;mso-left-percent:40" coordsize="21945,91257" o:gfxdata="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">
+                    <v:rect id="Rectángulo 25" o:spid="_x0000_s1027" style="position:absolute;width:1945;height:91257;visibility:visible;mso-wrap-style:square;v-text-anchor:middle" o:gfxdata="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" fillcolor="#44546a [3215]" stroked="f" strokeweight="1pt"/>
                     <v:shapetype id="_x0000_t15" coordsize="21600,21600" o:spt="15" adj="16200" path="m@0,l,,,21600@0,21600,21600,10800xe">
                       <v:stroke joinstyle="miter"/>
                       <v:formulas>
@@ -3445,7 +3445,7 @@
                         <v:h position="#0,topLeft" xrange="0,21600"/>
                       </v:handles>
                     </v:shapetype>
-                    <v:shape id="Pentágono 4" o:spid="_x0000_s1028" type="#_x0000_t15" style="position:absolute;top:14668;width:21945;height:5521;visibility:visible;mso-wrap-style:square;v-text-anchor:middle" o:gfxdata="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" adj="18883" fillcolor="#4472c4 [3204]" stroked="f" strokeweight="1pt">
+                    <v:shape id="Pentágono 4" o:spid="_x0000_s1028" type="#_x0000_t15" style="position:absolute;top:14668;width:21945;height:5521;visibility:visible;mso-wrap-style:square;v-text-anchor:middle" o:gfxdata="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" adj="18883" fillcolor="#4472c4 [3204]" stroked="f" strokeweight="1pt">
                       <v:textbox inset=",0,14.4pt,0">
                         <w:txbxContent>
                           <w:sdt>
@@ -3492,99 +3492,99 @@
                         </w:txbxContent>
                       </v:textbox>
                     </v:shape>
-                    <v:group id="Grupo 27" o:spid="_x0000_s1029" style="position:absolute;left:762;top:42100;width:20574;height:49103" coordorigin="806,42118" coordsize="13062,31210" o:gfxdata="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">
-                      <v:group id="Grupo 28" o:spid="_x0000_s1030" style="position:absolute;left:1410;top:42118;width:10478;height:31210" coordorigin="1410,42118" coordsize="10477,31210" o:gfxdata="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">
+                    <v:group id="Grupo 27" o:spid="_x0000_s1029" style="position:absolute;left:762;top:42100;width:20574;height:49103" coordorigin="806,42118" coordsize="13062,31210" o:gfxdata="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">
+                      <v:group id="Grupo 28" o:spid="_x0000_s1030" style="position:absolute;left:1410;top:42118;width:10478;height:31210" coordorigin="1410,42118" coordsize="10477,31210" o:gfxdata="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">
                         <o:lock v:ext="edit" aspectratio="t"/>
-                        <v:shape id="Forma libre 20" o:spid="_x0000_s1031" style="position:absolute;left:3696;top:62168;width:1937;height:6985;visibility:visible;mso-wrap-style:square;v-text-anchor:top" coordsize="122,440" o:gfxdata="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" path="m,l39,152,84,304r38,113l122,440,76,306,39,180,6,53,,xe" fillcolor="#44546a [3215]" strokecolor="#44546a [3215]" strokeweight="0">
+                        <v:shape id="Forma libre 20" o:spid="_x0000_s1031" style="position:absolute;left:3696;top:62168;width:1937;height:6985;visibility:visible;mso-wrap-style:square;v-text-anchor:top" coordsize="122,440" o:gfxdata="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" path="m,l39,152,84,304r38,113l122,440,76,306,39,180,6,53,,xe" fillcolor="#44546a [3215]" strokecolor="#44546a [3215]" strokeweight="0">
                           <v:path arrowok="t" o:connecttype="custom" o:connectlocs="0,0;61913,241300;133350,482600;193675,661988;193675,698500;120650,485775;61913,285750;9525,84138;0,0" o:connectangles="0,0,0,0,0,0,0,0,0"/>
                         </v:shape>
-                        <v:shape id="Forma libre 21" o:spid="_x0000_s1032" style="position:absolute;left:5728;top:69058;width:1842;height:4270;visibility:visible;mso-wrap-style:square;v-text-anchor:top" coordsize="116,269" o:gfxdata="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" path="m,l8,19,37,93r30,74l116,269r-8,l60,169,30,98,1,25,,xe" fillcolor="#44546a [3215]" strokecolor="#44546a [3215]" strokeweight="0">
+                        <v:shape id="Forma libre 21" o:spid="_x0000_s1032" style="position:absolute;left:5728;top:69058;width:1842;height:4270;visibility:visible;mso-wrap-style:square;v-text-anchor:top" coordsize="116,269" o:gfxdata="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" path="m,l8,19,37,93r30,74l116,269r-8,l60,169,30,98,1,25,,xe" fillcolor="#44546a [3215]" strokecolor="#44546a [3215]" strokeweight="0">
                           <v:path arrowok="t" o:connecttype="custom" o:connectlocs="0,0;12700,30163;58738,147638;106363,265113;184150,427038;171450,427038;95250,268288;47625,155575;1588,39688;0,0" o:connectangles="0,0,0,0,0,0,0,0,0,0"/>
                         </v:shape>
-                        <v:shape id="Forma libre 22" o:spid="_x0000_s1033" style="position:absolute;left:1410;top:42118;width:2223;height:20193;visibility:visible;mso-wrap-style:square;v-text-anchor:top" coordsize="140,1272" o:gfxdata="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" path="m,l,,1,79r2,80l12,317,23,476,39,634,58,792,83,948r24,138l135,1223r5,49l138,1262,105,1106,77,949,53,792,35,634,20,476,9,317,2,159,,79,,xe" fillcolor="#44546a [3215]" strokecolor="#44546a [3215]" strokeweight="0">
+                        <v:shape id="Forma libre 22" o:spid="_x0000_s1033" style="position:absolute;left:1410;top:42118;width:2223;height:20193;visibility:visible;mso-wrap-style:square;v-text-anchor:top" coordsize="140,1272" o:gfxdata="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" path="m,l,,1,79r2,80l12,317,23,476,39,634,58,792,83,948r24,138l135,1223r5,49l138,1262,105,1106,77,949,53,792,35,634,20,476,9,317,2,159,,79,,xe" fillcolor="#44546a [3215]" strokecolor="#44546a [3215]" strokeweight="0">
                           <v:path arrowok="t" o:connecttype="custom" o:connectlocs="0,0;0,0;1588,125413;4763,252413;19050,503238;36513,755650;61913,1006475;92075,1257300;131763,1504950;169863,1724025;214313,1941513;222250,2019300;219075,2003425;166688,1755775;122238,1506538;84138,1257300;55563,1006475;31750,755650;14288,503238;3175,252413;0,125413;0,0" o:connectangles="0,0,0,0,0,0,0,0,0,0,0,0,0,0,0,0,0,0,0,0,0,0"/>
                         </v:shape>
-                        <v:shape id="Forma libre 23" o:spid="_x0000_s1034" style="position:absolute;left:3410;top:48611;width:715;height:13557;visibility:visible;mso-wrap-style:square;v-text-anchor:top" coordsize="45,854" o:gfxdata="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" path="m45,r,l35,66r-9,67l14,267,6,401,3,534,6,669r8,134l18,854r,-3l9,814,8,803,1,669,,534,3,401,12,267,25,132,34,66,45,xe" fillcolor="#44546a [3215]" strokecolor="#44546a [3215]" strokeweight="0">
+                        <v:shape id="Forma libre 23" o:spid="_x0000_s1034" style="position:absolute;left:3410;top:48611;width:715;height:13557;visibility:visible;mso-wrap-style:square;v-text-anchor:top" coordsize="45,854" o:gfxdata="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" path="m45,r,l35,66r-9,67l14,267,6,401,3,534,6,669r8,134l18,854r,-3l9,814,8,803,1,669,,534,3,401,12,267,25,132,34,66,45,xe" fillcolor="#44546a [3215]" strokecolor="#44546a [3215]" strokeweight="0">
                           <v:path arrowok="t" o:connecttype="custom" o:connectlocs="71438,0;71438,0;55563,104775;41275,211138;22225,423863;9525,636588;4763,847725;9525,1062038;22225,1274763;28575,1355725;28575,1350963;14288,1292225;12700,1274763;1588,1062038;0,847725;4763,636588;19050,423863;39688,209550;53975,104775;71438,0" o:connectangles="0,0,0,0,0,0,0,0,0,0,0,0,0,0,0,0,0,0,0,0"/>
                         </v:shape>
-                        <v:shape id="Forma libre 24" o:spid="_x0000_s1035" style="position:absolute;left:3633;top:62311;width:2444;height:9985;visibility:visible;mso-wrap-style:square;v-text-anchor:top" coordsize="154,629" o:gfxdata="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" path="m,l10,44r11,82l34,207r19,86l75,380r25,86l120,521r21,55l152,618r2,11l140,595,115,532,93,468,67,383,47,295,28,207,12,104,,xe" fillcolor="#44546a [3215]" strokecolor="#44546a [3215]" strokeweight="0">
+                        <v:shape id="Forma libre 24" o:spid="_x0000_s1035" style="position:absolute;left:3633;top:62311;width:2444;height:9985;visibility:visible;mso-wrap-style:square;v-text-anchor:top" coordsize="154,629" o:gfxdata="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" path="m,l10,44r11,82l34,207r19,86l75,380r25,86l120,521r21,55l152,618r2,11l140,595,115,532,93,468,67,383,47,295,28,207,12,104,,xe" fillcolor="#44546a [3215]" strokecolor="#44546a [3215]" strokeweight="0">
                           <v:path arrowok="t" o:connecttype="custom" o:connectlocs="0,0;15875,69850;33338,200025;53975,328613;84138,465138;119063,603250;158750,739775;190500,827088;223838,914400;241300,981075;244475,998538;222250,944563;182563,844550;147638,742950;106363,608013;74613,468313;44450,328613;19050,165100;0,0" o:connectangles="0,0,0,0,0,0,0,0,0,0,0,0,0,0,0,0,0,0,0"/>
                         </v:shape>
-                        <v:shape id="Forma libre 25" o:spid="_x0000_s1036" style="position:absolute;left:6204;top:72233;width:524;height:1095;visibility:visible;mso-wrap-style:square;v-text-anchor:top" coordsize="33,69" o:gfxdata="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" path="m,l33,69r-9,l12,35,,xe" fillcolor="#44546a [3215]" strokecolor="#44546a [3215]" strokeweight="0">
+                        <v:shape id="Forma libre 25" o:spid="_x0000_s1036" style="position:absolute;left:6204;top:72233;width:524;height:1095;visibility:visible;mso-wrap-style:square;v-text-anchor:top" coordsize="33,69" o:gfxdata="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" path="m,l33,69r-9,l12,35,,xe" fillcolor="#44546a [3215]" strokecolor="#44546a [3215]" strokeweight="0">
                           <v:path arrowok="t" o:connecttype="custom" o:connectlocs="0,0;52388,109538;38100,109538;19050,55563;0,0" o:connectangles="0,0,0,0,0"/>
                         </v:shape>
-                        <v:shape id="Forma libre 26" o:spid="_x0000_s1037" style="position:absolute;left:3553;top:61533;width:238;height:1476;visibility:visible;mso-wrap-style:square;v-text-anchor:top" coordsize="15,93" o:gfxdata="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" path="m,l9,37r,3l15,93,5,49,,xe" fillcolor="#44546a [3215]" strokecolor="#44546a [3215]" strokeweight="0">
+                        <v:shape id="Forma libre 26" o:spid="_x0000_s1037" style="position:absolute;left:3553;top:61533;width:238;height:1476;visibility:visible;mso-wrap-style:square;v-text-anchor:top" coordsize="15,93" o:gfxdata="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" path="m,l9,37r,3l15,93,5,49,,xe" fillcolor="#44546a [3215]" strokecolor="#44546a [3215]" strokeweight="0">
                           <v:path arrowok="t" o:connecttype="custom" o:connectlocs="0,0;14288,58738;14288,63500;23813,147638;7938,77788;0,0" o:connectangles="0,0,0,0,0,0"/>
                         </v:shape>
-                        <v:shape id="Forma libre 27" o:spid="_x0000_s1038" style="position:absolute;left:5633;top:56897;width:6255;height:12161;visibility:visible;mso-wrap-style:square;v-text-anchor:top" coordsize="394,766" o:gfxdata="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" path="m394,r,l356,38,319,77r-35,40l249,160r-42,58l168,276r-37,63l98,402,69,467,45,535,26,604,14,673,7,746,6,766,,749r1,-5l7,673,21,603,40,533,65,466,94,400r33,-64l164,275r40,-60l248,158r34,-42l318,76,354,37,394,xe" fillcolor="#44546a [3215]" strokecolor="#44546a [3215]" strokeweight="0">
+                        <v:shape id="Forma libre 27" o:spid="_x0000_s1038" style="position:absolute;left:5633;top:56897;width:6255;height:12161;visibility:visible;mso-wrap-style:square;v-text-anchor:top" coordsize="394,766" o:gfxdata="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" path="m394,r,l356,38,319,77r-35,40l249,160r-42,58l168,276r-37,63l98,402,69,467,45,535,26,604,14,673,7,746,6,766,,749r1,-5l7,673,21,603,40,533,65,466,94,400r33,-64l164,275r40,-60l248,158r34,-42l318,76,354,37,394,xe" fillcolor="#44546a [3215]" strokecolor="#44546a [3215]" strokeweight="0">
                           <v:path arrowok="t" o:connecttype="custom" o:connectlocs="625475,0;625475,0;565150,60325;506413,122238;450850,185738;395288,254000;328613,346075;266700,438150;207963,538163;155575,638175;109538,741363;71438,849313;41275,958850;22225,1068388;11113,1184275;9525,1216025;0,1189038;1588,1181100;11113,1068388;33338,957263;63500,846138;103188,739775;149225,635000;201613,533400;260350,436563;323850,341313;393700,250825;447675,184150;504825,120650;561975,58738;625475,0" o:connectangles="0,0,0,0,0,0,0,0,0,0,0,0,0,0,0,0,0,0,0,0,0,0,0,0,0,0,0,0,0,0,0"/>
                         </v:shape>
-                        <v:shape id="Forma libre 28" o:spid="_x0000_s1039" style="position:absolute;left:5633;top:69153;width:571;height:3080;visibility:visible;mso-wrap-style:square;v-text-anchor:top" coordsize="36,194" o:gfxdata="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" path="m,l6,16r1,3l11,80r9,52l33,185r3,9l21,161,15,145,5,81,1,41,,xe" fillcolor="#44546a [3215]" strokecolor="#44546a [3215]" strokeweight="0">
+                        <v:shape id="Forma libre 28" o:spid="_x0000_s1039" style="position:absolute;left:5633;top:69153;width:571;height:3080;visibility:visible;mso-wrap-style:square;v-text-anchor:top" coordsize="36,194" o:gfxdata="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" path="m,l6,16r1,3l11,80r9,52l33,185r3,9l21,161,15,145,5,81,1,41,,xe" fillcolor="#44546a [3215]" strokecolor="#44546a [3215]" strokeweight="0">
                           <v:path arrowok="t" o:connecttype="custom" o:connectlocs="0,0;9525,25400;11113,30163;17463,127000;31750,209550;52388,293688;57150,307975;33338,255588;23813,230188;7938,128588;1588,65088;0,0" o:connectangles="0,0,0,0,0,0,0,0,0,0,0,0"/>
                         </v:shape>
-                        <v:shape id="Forma libre 29" o:spid="_x0000_s1040" style="position:absolute;left:6077;top:72296;width:493;height:1032;visibility:visible;mso-wrap-style:square;v-text-anchor:top" coordsize="31,65" o:gfxdata="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" path="m,l31,65r-8,l,xe" fillcolor="#44546a [3215]" strokecolor="#44546a [3215]" strokeweight="0">
+                        <v:shape id="Forma libre 29" o:spid="_x0000_s1040" style="position:absolute;left:6077;top:72296;width:493;height:1032;visibility:visible;mso-wrap-style:square;v-text-anchor:top" coordsize="31,65" o:gfxdata="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" path="m,l31,65r-8,l,xe" fillcolor="#44546a [3215]" strokecolor="#44546a [3215]" strokeweight="0">
                           <v:path arrowok="t" o:connecttype="custom" o:connectlocs="0,0;49213,103188;36513,103188;0,0" o:connectangles="0,0,0,0"/>
                         </v:shape>
-                        <v:shape id="Forma libre 30" o:spid="_x0000_s1041" style="position:absolute;left:5633;top:68788;width:111;height:666;visibility:visible;mso-wrap-style:square;v-text-anchor:top" coordsize="7,42" o:gfxdata="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" path="m,l6,17,7,42,6,39,,23,,xe" fillcolor="#44546a [3215]" strokecolor="#44546a [3215]" strokeweight="0">
+                        <v:shape id="Forma libre 30" o:spid="_x0000_s1041" style="position:absolute;left:5633;top:68788;width:111;height:666;visibility:visible;mso-wrap-style:square;v-text-anchor:top" coordsize="7,42" o:gfxdata="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" path="m,l6,17,7,42,6,39,,23,,xe" fillcolor="#44546a [3215]" strokecolor="#44546a [3215]" strokeweight="0">
                           <v:path arrowok="t" o:connecttype="custom" o:connectlocs="0,0;9525,26988;11113,66675;9525,61913;0,36513;0,0" o:connectangles="0,0,0,0,0,0"/>
                         </v:shape>
-                        <v:shape id="Forma libre 31" o:spid="_x0000_s1042" style="position:absolute;left:5871;top:71455;width:714;height:1873;visibility:visible;mso-wrap-style:square;v-text-anchor:top" coordsize="45,118" o:gfxdata="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" path="m,l6,16,21,49,33,84r12,34l44,118,13,53,11,42,,xe" fillcolor="#44546a [3215]" strokecolor="#44546a [3215]" strokeweight="0">
+                        <v:shape id="Forma libre 31" o:spid="_x0000_s1042" style="position:absolute;left:5871;top:71455;width:714;height:1873;visibility:visible;mso-wrap-style:square;v-text-anchor:top" coordsize="45,118" o:gfxdata="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" path="m,l6,16,21,49,33,84r12,34l44,118,13,53,11,42,,xe" fillcolor="#44546a [3215]" strokecolor="#44546a [3215]" strokeweight="0">
                           <v:path arrowok="t" o:connecttype="custom" o:connectlocs="0,0;9525,25400;33338,77788;52388,133350;71438,187325;69850,187325;20638,84138;17463,66675;0,0" o:connectangles="0,0,0,0,0,0,0,0,0"/>
                         </v:shape>
                       </v:group>
-                      <v:group id="Grupo 41" o:spid="_x0000_s1043" style="position:absolute;left:806;top:48269;width:13063;height:25059" coordorigin="806,46499" coordsize="8747,16779" o:gfxdata="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">
+                      <v:group id="Grupo 41" o:spid="_x0000_s1043" style="position:absolute;left:806;top:48269;width:13063;height:25059" coordorigin="806,46499" coordsize="8747,16779" o:gfxdata="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">
                         <o:lock v:ext="edit" aspectratio="t"/>
-                        <v:shape id="Forma libre 8" o:spid="_x0000_s1044" style="position:absolute;left:1187;top:51897;width:1984;height:7143;visibility:visible;mso-wrap-style:square;v-text-anchor:top" coordsize="125,450" o:gfxdata="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" path="m,l41,155,86,309r39,116l125,450,79,311,41,183,7,54,,xe" fillcolor="#44546a [3215]" strokecolor="#44546a [3215]" strokeweight="0">
+                        <v:shape id="Forma libre 8" o:spid="_x0000_s1044" style="position:absolute;left:1187;top:51897;width:1984;height:7143;visibility:visible;mso-wrap-style:square;v-text-anchor:top" coordsize="125,450" o:gfxdata="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" path="m,l41,155,86,309r39,116l125,450,79,311,41,183,7,54,,xe" fillcolor="#44546a [3215]" strokecolor="#44546a [3215]" strokeweight="0">
                           <v:fill opacity="13107f"/>
                           <v:stroke opacity="13107f"/>
                           <v:path arrowok="t" o:connecttype="custom" o:connectlocs="0,0;65088,246063;136525,490538;198438,674688;198438,714375;125413,493713;65088,290513;11113,85725;0,0" o:connectangles="0,0,0,0,0,0,0,0,0"/>
                         </v:shape>
-                        <v:shape id="Forma libre 9" o:spid="_x0000_s1045" style="position:absolute;left:3282;top:58913;width:1874;height:4366;visibility:visible;mso-wrap-style:square;v-text-anchor:top" coordsize="118,275" o:gfxdata="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" path="m,l8,20,37,96r32,74l118,275r-9,l61,174,30,100,,26,,xe" fillcolor="#44546a [3215]" strokecolor="#44546a [3215]" strokeweight="0">
+                        <v:shape id="Forma libre 9" o:spid="_x0000_s1045" style="position:absolute;left:3282;top:58913;width:1874;height:4366;visibility:visible;mso-wrap-style:square;v-text-anchor:top" coordsize="118,275" o:gfxdata="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" path="m,l8,20,37,96r32,74l118,275r-9,l61,174,30,100,,26,,xe" fillcolor="#44546a [3215]" strokecolor="#44546a [3215]" strokeweight="0">
                           <v:fill opacity="13107f"/>
                           <v:stroke opacity="13107f"/>
                           <v:path arrowok="t" o:connecttype="custom" o:connectlocs="0,0;12700,31750;58738,152400;109538,269875;187325,436563;173038,436563;96838,276225;47625,158750;0,41275;0,0" o:connectangles="0,0,0,0,0,0,0,0,0,0"/>
                         </v:shape>
-                        <v:shape id="Forma libre 10" o:spid="_x0000_s1046" style="position:absolute;left:806;top:50103;width:317;height:1921;visibility:visible;mso-wrap-style:square;v-text-anchor:top" coordsize="20,121" o:gfxdata="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" path="m,l16,72r4,49l18,112,,31,,xe" fillcolor="#44546a [3215]" strokecolor="#44546a [3215]" strokeweight="0">
+                        <v:shape id="Forma libre 10" o:spid="_x0000_s1046" style="position:absolute;left:806;top:50103;width:317;height:1921;visibility:visible;mso-wrap-style:square;v-text-anchor:top" coordsize="20,121" o:gfxdata="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" path="m,l16,72r4,49l18,112,,31,,xe" fillcolor="#44546a [3215]" strokecolor="#44546a [3215]" strokeweight="0">
                           <v:fill opacity="13107f"/>
                           <v:stroke opacity="13107f"/>
                           <v:path arrowok="t" o:connecttype="custom" o:connectlocs="0,0;25400,114300;31750,192088;28575,177800;0,49213;0,0" o:connectangles="0,0,0,0,0,0"/>
                         </v:shape>
-                        <v:shape id="Forma libre 12" o:spid="_x0000_s1047" style="position:absolute;left:1123;top:52024;width:2509;height:10207;visibility:visible;mso-wrap-style:square;v-text-anchor:top" coordsize="158,643" o:gfxdata="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" path="m,l11,46r11,83l36,211r19,90l76,389r27,87l123,533r21,55l155,632r3,11l142,608,118,544,95,478,69,391,47,302,29,212,13,107,,xe" fillcolor="#44546a [3215]" strokecolor="#44546a [3215]" strokeweight="0">
+                        <v:shape id="Forma libre 12" o:spid="_x0000_s1047" style="position:absolute;left:1123;top:52024;width:2509;height:10207;visibility:visible;mso-wrap-style:square;v-text-anchor:top" coordsize="158,643" o:gfxdata="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" path="m,l11,46r11,83l36,211r19,90l76,389r27,87l123,533r21,55l155,632r3,11l142,608,118,544,95,478,69,391,47,302,29,212,13,107,,xe" fillcolor="#44546a [3215]" strokecolor="#44546a [3215]" strokeweight="0">
                           <v:fill opacity="13107f"/>
                           <v:stroke opacity="13107f"/>
                           <v:path arrowok="t" o:connecttype="custom" o:connectlocs="0,0;17463,73025;34925,204788;57150,334963;87313,477838;120650,617538;163513,755650;195263,846138;228600,933450;246063,1003300;250825,1020763;225425,965200;187325,863600;150813,758825;109538,620713;74613,479425;46038,336550;20638,169863;0,0" o:connectangles="0,0,0,0,0,0,0,0,0,0,0,0,0,0,0,0,0,0,0"/>
                         </v:shape>
-                        <v:shape id="Forma libre 13" o:spid="_x0000_s1048" style="position:absolute;left:3759;top:62152;width:524;height:1127;visibility:visible;mso-wrap-style:square;v-text-anchor:top" coordsize="33,71" o:gfxdata="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" path="m,l33,71r-9,l11,36,,xe" fillcolor="#44546a [3215]" strokecolor="#44546a [3215]" strokeweight="0">
+                        <v:shape id="Forma libre 13" o:spid="_x0000_s1048" style="position:absolute;left:3759;top:62152;width:524;height:1127;visibility:visible;mso-wrap-style:square;v-text-anchor:top" coordsize="33,71" o:gfxdata="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" path="m,l33,71r-9,l11,36,,xe" fillcolor="#44546a [3215]" strokecolor="#44546a [3215]" strokeweight="0">
                           <v:fill opacity="13107f"/>
                           <v:stroke opacity="13107f"/>
                           <v:path arrowok="t" o:connecttype="custom" o:connectlocs="0,0;52388,112713;38100,112713;17463,57150;0,0" o:connectangles="0,0,0,0,0"/>
                         </v:shape>
-                        <v:shape id="Forma libre 14" o:spid="_x0000_s1049" style="position:absolute;left:1060;top:51246;width:238;height:1508;visibility:visible;mso-wrap-style:square;v-text-anchor:top" coordsize="15,95" o:gfxdata="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" path="m,l8,37r,4l15,95,4,49,,xe" fillcolor="#44546a [3215]" strokecolor="#44546a [3215]" strokeweight="0">
+                        <v:shape id="Forma libre 14" o:spid="_x0000_s1049" style="position:absolute;left:1060;top:51246;width:238;height:1508;visibility:visible;mso-wrap-style:square;v-text-anchor:top" coordsize="15,95" o:gfxdata="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" path="m,l8,37r,4l15,95,4,49,,xe" fillcolor="#44546a [3215]" strokecolor="#44546a [3215]" strokeweight="0">
                           <v:fill opacity="13107f"/>
                           <v:stroke opacity="13107f"/>
                           <v:path arrowok="t" o:connecttype="custom" o:connectlocs="0,0;12700,58738;12700,65088;23813,150813;6350,77788;0,0" o:connectangles="0,0,0,0,0,0"/>
                         </v:shape>
-                        <v:shape id="Forma libre 15" o:spid="_x0000_s1050" style="position:absolute;left:3171;top:46499;width:6382;height:12414;visibility:visible;mso-wrap-style:square;v-text-anchor:top" coordsize="402,782" o:gfxdata="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" path="m402,r,1l363,39,325,79r-35,42l255,164r-44,58l171,284r-38,62l100,411,71,478,45,546,27,617,13,689,7,761r,21l,765r1,-4l7,688,21,616,40,545,66,475,95,409r35,-66l167,281r42,-61l253,163r34,-43l324,78,362,38,402,xe" fillcolor="#44546a [3215]" strokecolor="#44546a [3215]" strokeweight="0">
+                        <v:shape id="Forma libre 15" o:spid="_x0000_s1050" style="position:absolute;left:3171;top:46499;width:6382;height:12414;visibility:visible;mso-wrap-style:square;v-text-anchor:top" coordsize="402,782" o:gfxdata="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" path="m402,r,1l363,39,325,79r-35,42l255,164r-44,58l171,284r-38,62l100,411,71,478,45,546,27,617,13,689,7,761r,21l,765r1,-4l7,688,21,616,40,545,66,475,95,409r35,-66l167,281r42,-61l253,163r34,-43l324,78,362,38,402,xe" fillcolor="#44546a [3215]" strokecolor="#44546a [3215]" strokeweight="0">
                           <v:fill opacity="13107f"/>
                           <v:stroke opacity="13107f"/>
                           <v:path arrowok="t" o:connecttype="custom" o:connectlocs="638175,0;638175,1588;576263,61913;515938,125413;460375,192088;404813,260350;334963,352425;271463,450850;211138,549275;158750,652463;112713,758825;71438,866775;42863,979488;20638,1093788;11113,1208088;11113,1241425;0,1214438;1588,1208088;11113,1092200;33338,977900;63500,865188;104775,754063;150813,649288;206375,544513;265113,446088;331788,349250;401638,258763;455613,190500;514350,123825;574675,60325;638175,0" o:connectangles="0,0,0,0,0,0,0,0,0,0,0,0,0,0,0,0,0,0,0,0,0,0,0,0,0,0,0,0,0,0,0"/>
                         </v:shape>
-                        <v:shape id="Forma libre 16" o:spid="_x0000_s1051" style="position:absolute;left:3171;top:59040;width:588;height:3112;visibility:visible;mso-wrap-style:square;v-text-anchor:top" coordsize="37,196" o:gfxdata="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" path="m,l6,15r1,3l12,80r9,54l33,188r4,8l22,162,15,146,5,81,1,40,,xe" fillcolor="#44546a [3215]" strokecolor="#44546a [3215]" strokeweight="0">
+                        <v:shape id="Forma libre 16" o:spid="_x0000_s1051" style="position:absolute;left:3171;top:59040;width:588;height:3112;visibility:visible;mso-wrap-style:square;v-text-anchor:top" coordsize="37,196" o:gfxdata="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" path="m,l6,15r1,3l12,80r9,54l33,188r4,8l22,162,15,146,5,81,1,40,,xe" fillcolor="#44546a [3215]" strokecolor="#44546a [3215]" strokeweight="0">
                           <v:fill opacity="13107f"/>
                           <v:stroke opacity="13107f"/>
                           <v:path arrowok="t" o:connecttype="custom" o:connectlocs="0,0;9525,23813;11113,28575;19050,127000;33338,212725;52388,298450;58738,311150;34925,257175;23813,231775;7938,128588;1588,63500;0,0" o:connectangles="0,0,0,0,0,0,0,0,0,0,0,0"/>
                         </v:shape>
-                        <v:shape id="Forma libre 17" o:spid="_x0000_s1052" style="position:absolute;left:3632;top:62231;width:492;height:1048;visibility:visible;mso-wrap-style:square;v-text-anchor:top" coordsize="31,66" o:gfxdata="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" path="m,l31,66r-7,l,xe" fillcolor="#44546a [3215]" strokecolor="#44546a [3215]" strokeweight="0">
+                        <v:shape id="Forma libre 17" o:spid="_x0000_s1052" style="position:absolute;left:3632;top:62231;width:492;height:1048;visibility:visible;mso-wrap-style:square;v-text-anchor:top" coordsize="31,66" o:gfxdata="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" path="m,l31,66r-7,l,xe" fillcolor="#44546a [3215]" strokecolor="#44546a [3215]" strokeweight="0">
                           <v:fill opacity="13107f"/>
                           <v:stroke opacity="13107f"/>
                           <v:path arrowok="t" o:connecttype="custom" o:connectlocs="0,0;49213,104775;38100,104775;0,0" o:connectangles="0,0,0,0"/>
                         </v:shape>
-                        <v:shape id="Forma libre 18" o:spid="_x0000_s1053" style="position:absolute;left:3171;top:58644;width:111;height:682;visibility:visible;mso-wrap-style:square;v-text-anchor:top" coordsize="7,43" o:gfxdata="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" path="m,l7,17r,26l6,40,,25,,xe" fillcolor="#44546a [3215]" strokecolor="#44546a [3215]" strokeweight="0">
+                        <v:shape id="Forma libre 18" o:spid="_x0000_s1053" style="position:absolute;left:3171;top:58644;width:111;height:682;visibility:visible;mso-wrap-style:square;v-text-anchor:top" coordsize="7,43" o:gfxdata="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" path="m,l7,17r,26l6,40,,25,,xe" fillcolor="#44546a [3215]" strokecolor="#44546a [3215]" strokeweight="0">
                           <v:fill opacity="13107f"/>
                           <v:stroke opacity="13107f"/>
                           <v:path arrowok="t" o:connecttype="custom" o:connectlocs="0,0;11113,26988;11113,68263;9525,63500;0,39688;0,0" o:connectangles="0,0,0,0,0,0"/>
                         </v:shape>
-                        <v:shape id="Forma libre 19" o:spid="_x0000_s1054" style="position:absolute;left:3409;top:61358;width:731;height:1921;visibility:visible;mso-wrap-style:square;v-text-anchor:top" coordsize="46,121" o:gfxdata="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" path="m,l7,16,22,50,33,86r13,35l45,121,14,55,11,44,,xe" fillcolor="#44546a [3215]" strokecolor="#44546a [3215]" strokeweight="0">
+                        <v:shape id="Forma libre 19" o:spid="_x0000_s1054" style="position:absolute;left:3409;top:61358;width:731;height:1921;visibility:visible;mso-wrap-style:square;v-text-anchor:top" coordsize="46,121" o:gfxdata="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" path="m,l7,16,22,50,33,86r13,35l45,121,14,55,11,44,,xe" fillcolor="#44546a [3215]" strokecolor="#44546a [3215]" strokeweight="0">
                           <v:fill opacity="13107f"/>
                           <v:stroke opacity="13107f"/>
                           <v:path arrowok="t" o:connecttype="custom" o:connectlocs="0,0;11113,25400;34925,79375;52388,136525;73025,192088;71438,192088;22225,87313;17463,69850;0,0" o:connectangles="0,0,0,0,0,0,0,0,0"/>
@@ -5300,17 +5300,7 @@
           <w:sz w:val="24"/>
           <w:szCs w:val="24"/>
         </w:rPr>
-        <w:t xml:space="preserve"> tendrá un desplegable donde puedas iniciar sesión, pero si quieres registrarte</w:t>
-      </w:r>
-      <w:bookmarkStart w:id="0" w:name="_GoBack"/>
-      <w:bookmarkEnd w:id="0"/>
-      <w:r>
-        <w:rPr>
-          <w:rFonts w:ascii="Arial" w:hAnsi="Arial" w:cs="Arial"/>
-          <w:sz w:val="24"/>
-          <w:szCs w:val="24"/>
-        </w:rPr>
-        <w:t xml:space="preserve"> tendrás que acceder a la pestaña </w:t>
+        <w:t xml:space="preserve"> tendrá un desplegable donde puedas iniciar sesión, pero si quieres registrarte tendrás que acceder a la pestaña </w:t>
       </w:r>
       <w:proofErr w:type="spellStart"/>
       <w:r>
@@ -7809,7 +7799,6 @@
         </w:rPr>
         <w:t xml:space="preserve">te </w:t>
       </w:r>
-      <w:proofErr w:type="spellStart"/>
       <w:r>
         <w:rPr>
           <w:rFonts w:ascii="Arial" w:hAnsi="Arial" w:cs="Arial"/>
@@ -7818,7 +7807,6 @@
         </w:rPr>
         <w:t>redirecciona</w:t>
       </w:r>
-      <w:proofErr w:type="spellEnd"/>
       <w:r>
         <w:rPr>
           <w:rFonts w:ascii="Arial" w:hAnsi="Arial" w:cs="Arial"/>
@@ -8266,14 +8254,7 @@
           <w:sz w:val="24"/>
           <w:szCs w:val="24"/>
         </w:rPr>
-        <w:t>representa</w:t>
-      </w:r>
-      <w:r>
-        <w:rPr>
-          <w:sz w:val="24"/>
-          <w:szCs w:val="24"/>
-        </w:rPr>
-        <w:t xml:space="preserve"> el color </w:t>
+        <w:t xml:space="preserve">representa el color </w:t>
       </w:r>
       <w:r>
         <w:rPr>
@@ -10033,9 +10014,145 @@
           <w:szCs w:val="24"/>
         </w:rPr>
       </w:pPr>
+      <w:r>
+        <w:rPr>
+          <w:rFonts w:ascii="Arial" w:hAnsi="Arial" w:cs="Arial"/>
+          <w:sz w:val="24"/>
+          <w:szCs w:val="24"/>
+        </w:rPr>
+        <w:br w:type="page"/>
+      </w:r>
+    </w:p>
+    <w:p>
+      <w:pPr>
+        <w:jc w:val="center"/>
+        <w:rPr>
+          <w:rFonts w:ascii="Arial" w:hAnsi="Arial" w:cs="Arial"/>
+          <w:sz w:val="40"/>
+          <w:szCs w:val="40"/>
+        </w:rPr>
+      </w:pPr>
+      <w:r>
+        <w:rPr>
+          <w:rFonts w:ascii="Arial" w:hAnsi="Arial" w:cs="Arial"/>
+          <w:sz w:val="40"/>
+          <w:szCs w:val="40"/>
+        </w:rPr>
+        <w:lastRenderedPageBreak/>
+        <w:t>WIREFRAMES</w:t>
+      </w:r>
+    </w:p>
+    <w:p>
+      <w:pPr>
+        <w:pStyle w:val="Prrafodelista"/>
+        <w:numPr>
+          <w:ilvl w:val="0"/>
+          <w:numId w:val="1"/>
+        </w:numPr>
+        <w:rPr>
+          <w:rFonts w:ascii="Arial" w:hAnsi="Arial" w:cs="Arial"/>
+          <w:sz w:val="24"/>
+          <w:szCs w:val="24"/>
+        </w:rPr>
+      </w:pPr>
+      <w:r>
+        <w:rPr>
+          <w:rFonts w:ascii="Arial" w:hAnsi="Arial" w:cs="Arial"/>
+          <w:sz w:val="24"/>
+          <w:szCs w:val="24"/>
+        </w:rPr>
+        <w:t>JUEGOS</w:t>
+      </w:r>
+    </w:p>
+    <w:p>
+      <w:pPr>
+        <w:rPr>
+          <w:rFonts w:ascii="Arial" w:hAnsi="Arial" w:cs="Arial"/>
+          <w:sz w:val="24"/>
+          <w:szCs w:val="24"/>
+        </w:rPr>
+      </w:pPr>
+      <w:r>
+        <w:rPr>
+          <w:rFonts w:ascii="Arial" w:hAnsi="Arial" w:cs="Arial"/>
+          <w:noProof/>
+          <w:sz w:val="24"/>
+          <w:szCs w:val="24"/>
+        </w:rPr>
+        <w:drawing>
+          <wp:anchor distT="0" distB="0" distL="114300" distR="114300" simplePos="0" relativeHeight="251705344" behindDoc="1" locked="0" layoutInCell="1" allowOverlap="1" wp14:anchorId="7335D079" wp14:editId="62B54247">
+            <wp:simplePos x="0" y="0"/>
+            <wp:positionH relativeFrom="margin">
+              <wp:align>center</wp:align>
+            </wp:positionH>
+            <wp:positionV relativeFrom="paragraph">
+              <wp:posOffset>609600</wp:posOffset>
+            </wp:positionV>
+            <wp:extent cx="5713730" cy="6248400"/>
+            <wp:effectExtent l="0" t="0" r="1270" b="0"/>
+            <wp:wrapTight wrapText="bothSides">
+              <wp:wrapPolygon edited="0">
+                <wp:start x="0" y="0"/>
+                <wp:lineTo x="0" y="21534"/>
+                <wp:lineTo x="21533" y="21534"/>
+                <wp:lineTo x="21533" y="0"/>
+                <wp:lineTo x="0" y="0"/>
+              </wp:wrapPolygon>
+            </wp:wrapTight>
+            <wp:docPr id="1" name="Imagen 1"/>
+            <wp:cNvGraphicFramePr>
+              <a:graphicFrameLocks xmlns:a="http://schemas.openxmlformats.org/drawingml/2006/main" noChangeAspect="1"/>
+            </wp:cNvGraphicFramePr>
+            <a:graphic xmlns:a="http://schemas.openxmlformats.org/drawingml/2006/main">
+              <a:graphicData uri="http://schemas.openxmlformats.org/drawingml/2006/picture">
+                <pic:pic xmlns:pic="http://schemas.openxmlformats.org/drawingml/2006/picture">
+                  <pic:nvPicPr>
+                    <pic:cNvPr id="0" name="Picture 1"/>
+                    <pic:cNvPicPr>
+                      <a:picLocks noChangeAspect="1" noChangeArrowheads="1"/>
+                    </pic:cNvPicPr>
+                  </pic:nvPicPr>
+                  <pic:blipFill>
+                    <a:blip r:embed="rId27">
+                      <a:extLst>
+                        <a:ext uri="{28A0092B-C50C-407E-A947-70E740481C1C}">
+                          <a14:useLocalDpi xmlns:a14="http://schemas.microsoft.com/office/drawing/2010/main" val="0"/>
+                        </a:ext>
+                      </a:extLst>
+                    </a:blip>
+                    <a:srcRect/>
+                    <a:stretch>
+                      <a:fillRect/>
+                    </a:stretch>
+                  </pic:blipFill>
+                  <pic:spPr bwMode="auto">
+                    <a:xfrm>
+                      <a:off x="0" y="0"/>
+                      <a:ext cx="5713730" cy="6248400"/>
+                    </a:xfrm>
+                    <a:prstGeom prst="rect">
+                      <a:avLst/>
+                    </a:prstGeom>
+                    <a:noFill/>
+                    <a:ln>
+                      <a:noFill/>
+                    </a:ln>
+                  </pic:spPr>
+                </pic:pic>
+              </a:graphicData>
+            </a:graphic>
+            <wp14:sizeRelH relativeFrom="margin">
+              <wp14:pctWidth>0</wp14:pctWidth>
+            </wp14:sizeRelH>
+            <wp14:sizeRelV relativeFrom="margin">
+              <wp14:pctHeight>0</wp14:pctHeight>
+            </wp14:sizeRelV>
+          </wp:anchor>
+        </w:drawing>
+      </w:r>
     </w:p>
     <w:sectPr>
-      <w:footerReference w:type="default" r:id="rId27"/>
+      <w:footerReference w:type="default" r:id="rId28"/>
       <w:pgSz w:w="11906" w:h="16838"/>
       <w:pgMar w:top="1417" w:right="1701" w:bottom="1417" w:left="1701" w:header="708" w:footer="708" w:gutter="0"/>
       <w:pgNumType w:start="0"/>
@@ -10048,7 +10165,7 @@
 </file>
 
 <file path=word/endnotes.xml><?xml version="1.0" encoding="utf-8"?>
-<w:endnotes xmlns:wpc="http://schemas.microsoft.com/office/word/2010/wordprocessingCanvas" xmlns:mc="http://schemas.openxmlformats.org/markup-compatibility/2006" xmlns:o="urn:schemas-microsoft-com:office:office" xmlns:r="http://schemas.openxmlformats.org/officeDocument/2006/relationships" xmlns:m="http://schemas.openxmlformats.org/officeDocument/2006/math" xmlns:v="urn:schemas-microsoft-com:vml" xmlns:wp14="http://schemas.microsoft.com/office/word/2010/wordprocessingDrawing" xmlns:wp="http://schemas.openxmlformats.org/drawingml/2006/wordprocessingDrawing" xmlns:w10="urn:schemas-microsoft-com:office:word" xmlns:w="http://schemas.openxmlformats.org/wordprocessingml/2006/main" xmlns:w14="http://schemas.microsoft.com/office/word/2010/wordml" xmlns:w15="http://schemas.microsoft.com/office/word/2012/wordml" xmlns:wpg="http://schemas.microsoft.com/office/word/2010/wordprocessingGroup" xmlns:wpi="http://schemas.microsoft.com/office/word/2010/wordprocessingInk" xmlns:wne="http://schemas.microsoft.com/office/word/2006/wordml" xmlns:wps="http://schemas.microsoft.com/office/word/2010/wordprocessingShape" mc:Ignorable="w14 w15 wp14">
+<w:endnotes xmlns:wpc="http://schemas.microsoft.com/office/word/2010/wordprocessingCanvas" xmlns:cx="http://schemas.microsoft.com/office/drawing/2014/chartex" xmlns:cx1="http://schemas.microsoft.com/office/drawing/2015/9/8/chartex" xmlns:cx2="http://schemas.microsoft.com/office/drawing/2015/10/21/chartex" xmlns:cx3="http://schemas.microsoft.com/office/drawing/2016/5/9/chartex" xmlns:cx4="http://schemas.microsoft.com/office/drawing/2016/5/10/chartex" xmlns:cx5="http://schemas.microsoft.com/office/drawing/2016/5/11/chartex" xmlns:cx6="http://schemas.microsoft.com/office/drawing/2016/5/12/chartex" xmlns:cx7="http://schemas.microsoft.com/office/drawing/2016/5/13/chartex" xmlns:cx8="http://schemas.microsoft.com/office/drawing/2016/5/14/chartex" xmlns:mc="http://schemas.openxmlformats.org/markup-compatibility/2006" xmlns:aink="http://schemas.microsoft.com/office/drawing/2016/ink" xmlns:am3d="http://schemas.microsoft.com/office/drawing/2017/model3d" xmlns:o="urn:schemas-microsoft-com:office:office" xmlns:r="http://schemas.openxmlformats.org/officeDocument/2006/relationships" xmlns:m="http://schemas.openxmlformats.org/officeDocument/2006/math" xmlns:v="urn:schemas-microsoft-com:vml" xmlns:wp14="http://schemas.microsoft.com/office/word/2010/wordprocessingDrawing" xmlns:wp="http://schemas.openxmlformats.org/drawingml/2006/wordprocessingDrawing" xmlns:w10="urn:schemas-microsoft-com:office:word" xmlns:w="http://schemas.openxmlformats.org/wordprocessingml/2006/main" xmlns:w14="http://schemas.microsoft.com/office/word/2010/wordml" xmlns:w15="http://schemas.microsoft.com/office/word/2012/wordml" xmlns:w16cex="http://schemas.microsoft.com/office/word/2018/wordml/cex" xmlns:w16cid="http://schemas.microsoft.com/office/word/2016/wordml/cid" xmlns:w16="http://schemas.microsoft.com/office/word/2018/wordml" xmlns:w16se="http://schemas.microsoft.com/office/word/2015/wordml/symex" xmlns:wpg="http://schemas.microsoft.com/office/word/2010/wordprocessingGroup" xmlns:wpi="http://schemas.microsoft.com/office/word/2010/wordprocessingInk" xmlns:wne="http://schemas.microsoft.com/office/word/2006/wordml" xmlns:wps="http://schemas.microsoft.com/office/word/2010/wordprocessingShape" mc:Ignorable="w14 w15 w16se w16cid w16 w16cex wp14">
   <w:endnote w:type="separator" w:id="-1">
     <w:p>
       <w:pPr>
@@ -10073,7 +10190,7 @@
 </file>
 
 <file path=word/footer1.xml><?xml version="1.0" encoding="utf-8"?>
-<w:ftr xmlns:wpc="http://schemas.microsoft.com/office/word/2010/wordprocessingCanvas" xmlns:mc="http://schemas.openxmlformats.org/markup-compatibility/2006" xmlns:o="urn:schemas-microsoft-com:office:office" xmlns:r="http://schemas.openxmlformats.org/officeDocument/2006/relationships" xmlns:m="http://schemas.openxmlformats.org/officeDocument/2006/math" xmlns:v="urn:schemas-microsoft-com:vml" xmlns:wp14="http://schemas.microsoft.com/office/word/2010/wordprocessingDrawing" xmlns:wp="http://schemas.openxmlformats.org/drawingml/2006/wordprocessingDrawing" xmlns:w10="urn:schemas-microsoft-com:office:word" xmlns:w="http://schemas.openxmlformats.org/wordprocessingml/2006/main" xmlns:w14="http://schemas.microsoft.com/office/word/2010/wordml" xmlns:w15="http://schemas.microsoft.com/office/word/2012/wordml" xmlns:wpg="http://schemas.microsoft.com/office/word/2010/wordprocessingGroup" xmlns:wpi="http://schemas.microsoft.com/office/word/2010/wordprocessingInk" xmlns:wne="http://schemas.microsoft.com/office/word/2006/wordml" xmlns:wps="http://schemas.microsoft.com/office/word/2010/wordprocessingShape" mc:Ignorable="w14 w15 wp14">
+<w:ftr xmlns:wpc="http://schemas.microsoft.com/office/word/2010/wordprocessingCanvas" xmlns:cx="http://schemas.microsoft.com/office/drawing/2014/chartex" xmlns:cx1="http://schemas.microsoft.com/office/drawing/2015/9/8/chartex" xmlns:cx2="http://schemas.microsoft.com/office/drawing/2015/10/21/chartex" xmlns:cx3="http://schemas.microsoft.com/office/drawing/2016/5/9/chartex" xmlns:cx4="http://schemas.microsoft.com/office/drawing/2016/5/10/chartex" xmlns:cx5="http://schemas.microsoft.com/office/drawing/2016/5/11/chartex" xmlns:cx6="http://schemas.microsoft.com/office/drawing/2016/5/12/chartex" xmlns:cx7="http://schemas.microsoft.com/office/drawing/2016/5/13/chartex" xmlns:cx8="http://schemas.microsoft.com/office/drawing/2016/5/14/chartex" xmlns:mc="http://schemas.openxmlformats.org/markup-compatibility/2006" xmlns:aink="http://schemas.microsoft.com/office/drawing/2016/ink" xmlns:am3d="http://schemas.microsoft.com/office/drawing/2017/model3d" xmlns:o="urn:schemas-microsoft-com:office:office" xmlns:r="http://schemas.openxmlformats.org/officeDocument/2006/relationships" xmlns:m="http://schemas.openxmlformats.org/officeDocument/2006/math" xmlns:v="urn:schemas-microsoft-com:vml" xmlns:wp14="http://schemas.microsoft.com/office/word/2010/wordprocessingDrawing" xmlns:wp="http://schemas.openxmlformats.org/drawingml/2006/wordprocessingDrawing" xmlns:w10="urn:schemas-microsoft-com:office:word" xmlns:w="http://schemas.openxmlformats.org/wordprocessingml/2006/main" xmlns:w14="http://schemas.microsoft.com/office/word/2010/wordml" xmlns:w15="http://schemas.microsoft.com/office/word/2012/wordml" xmlns:w16cex="http://schemas.microsoft.com/office/word/2018/wordml/cex" xmlns:w16cid="http://schemas.microsoft.com/office/word/2016/wordml/cid" xmlns:w16="http://schemas.microsoft.com/office/word/2018/wordml" xmlns:w16se="http://schemas.microsoft.com/office/word/2015/wordml/symex" xmlns:wpg="http://schemas.microsoft.com/office/word/2010/wordprocessingGroup" xmlns:wpi="http://schemas.microsoft.com/office/word/2010/wordprocessingInk" xmlns:wne="http://schemas.microsoft.com/office/word/2006/wordml" xmlns:wps="http://schemas.microsoft.com/office/word/2010/wordprocessingShape" mc:Ignorable="w14 w15 w16se w16cid w16 w16cex wp14">
   <w:tbl>
     <w:tblPr>
       <w:tblW w:w="5000" w:type="pct"/>
@@ -10263,7 +10380,7 @@
 </file>
 
 <file path=word/footnotes.xml><?xml version="1.0" encoding="utf-8"?>
-<w:footnotes xmlns:wpc="http://schemas.microsoft.com/office/word/2010/wordprocessingCanvas" xmlns:mc="http://schemas.openxmlformats.org/markup-compatibility/2006" xmlns:o="urn:schemas-microsoft-com:office:office" xmlns:r="http://schemas.openxmlformats.org/officeDocument/2006/relationships" xmlns:m="http://schemas.openxmlformats.org/officeDocument/2006/math" xmlns:v="urn:schemas-microsoft-com:vml" xmlns:wp14="http://schemas.microsoft.com/office/word/2010/wordprocessingDrawing" xmlns:wp="http://schemas.openxmlformats.org/drawingml/2006/wordprocessingDrawing" xmlns:w10="urn:schemas-microsoft-com:office:word" xmlns:w="http://schemas.openxmlformats.org/wordprocessingml/2006/main" xmlns:w14="http://schemas.microsoft.com/office/word/2010/wordml" xmlns:w15="http://schemas.microsoft.com/office/word/2012/wordml" xmlns:wpg="http://schemas.microsoft.com/office/word/2010/wordprocessingGroup" xmlns:wpi="http://schemas.microsoft.com/office/word/2010/wordprocessingInk" xmlns:wne="http://schemas.microsoft.com/office/word/2006/wordml" xmlns:wps="http://schemas.microsoft.com/office/word/2010/wordprocessingShape" mc:Ignorable="w14 w15 wp14">
+<w:footnotes xmlns:wpc="http://schemas.microsoft.com/office/word/2010/wordprocessingCanvas" xmlns:cx="http://schemas.microsoft.com/office/drawing/2014/chartex" xmlns:cx1="http://schemas.microsoft.com/office/drawing/2015/9/8/chartex" xmlns:cx2="http://schemas.microsoft.com/office/drawing/2015/10/21/chartex" xmlns:cx3="http://schemas.microsoft.com/office/drawing/2016/5/9/chartex" xmlns:cx4="http://schemas.microsoft.com/office/drawing/2016/5/10/chartex" xmlns:cx5="http://schemas.microsoft.com/office/drawing/2016/5/11/chartex" xmlns:cx6="http://schemas.microsoft.com/office/drawing/2016/5/12/chartex" xmlns:cx7="http://schemas.microsoft.com/office/drawing/2016/5/13/chartex" xmlns:cx8="http://schemas.microsoft.com/office/drawing/2016/5/14/chartex" xmlns:mc="http://schemas.openxmlformats.org/markup-compatibility/2006" xmlns:aink="http://schemas.microsoft.com/office/drawing/2016/ink" xmlns:am3d="http://schemas.microsoft.com/office/drawing/2017/model3d" xmlns:o="urn:schemas-microsoft-com:office:office" xmlns:r="http://schemas.openxmlformats.org/officeDocument/2006/relationships" xmlns:m="http://schemas.openxmlformats.org/officeDocument/2006/math" xmlns:v="urn:schemas-microsoft-com:vml" xmlns:wp14="http://schemas.microsoft.com/office/word/2010/wordprocessingDrawing" xmlns:wp="http://schemas.openxmlformats.org/drawingml/2006/wordprocessingDrawing" xmlns:w10="urn:schemas-microsoft-com:office:word" xmlns:w="http://schemas.openxmlformats.org/wordprocessingml/2006/main" xmlns:w14="http://schemas.microsoft.com/office/word/2010/wordml" xmlns:w15="http://schemas.microsoft.com/office/word/2012/wordml" xmlns:w16cex="http://schemas.microsoft.com/office/word/2018/wordml/cex" xmlns:w16cid="http://schemas.microsoft.com/office/word/2016/wordml/cid" xmlns:w16="http://schemas.microsoft.com/office/word/2018/wordml" xmlns:w16se="http://schemas.microsoft.com/office/word/2015/wordml/symex" xmlns:wpg="http://schemas.microsoft.com/office/word/2010/wordprocessingGroup" xmlns:wpi="http://schemas.microsoft.com/office/word/2010/wordprocessingInk" xmlns:wne="http://schemas.microsoft.com/office/word/2006/wordml" xmlns:wps="http://schemas.microsoft.com/office/word/2010/wordprocessingShape" mc:Ignorable="w14 w15 w16se w16cid w16 w16cex wp14">
   <w:footnote w:type="separator" w:id="-1">
     <w:p>
       <w:pPr>
@@ -10288,7 +10405,7 @@
 </file>
 
 <file path=word/numbering.xml><?xml version="1.0" encoding="utf-8"?>
-<w:numbering xmlns:wpc="http://schemas.microsoft.com/office/word/2010/wordprocessingCanvas" xmlns:mc="http://schemas.openxmlformats.org/markup-compatibility/2006" xmlns:o="urn:schemas-microsoft-com:office:office" xmlns:r="http://schemas.openxmlformats.org/officeDocument/2006/relationships" xmlns:m="http://schemas.openxmlformats.org/officeDocument/2006/math" xmlns:v="urn:schemas-microsoft-com:vml" xmlns:wp14="http://schemas.microsoft.com/office/word/2010/wordprocessingDrawing" xmlns:wp="http://schemas.openxmlformats.org/drawingml/2006/wordprocessingDrawing" xmlns:w10="urn:schemas-microsoft-com:office:word" xmlns:w="http://schemas.openxmlformats.org/wordprocessingml/2006/main" xmlns:w14="http://schemas.microsoft.com/office/word/2010/wordml" xmlns:w15="http://schemas.microsoft.com/office/word/2012/wordml" xmlns:wpg="http://schemas.microsoft.com/office/word/2010/wordprocessingGroup" xmlns:wpi="http://schemas.microsoft.com/office/word/2010/wordprocessingInk" xmlns:wne="http://schemas.microsoft.com/office/word/2006/wordml" xmlns:wps="http://schemas.microsoft.com/office/word/2010/wordprocessingShape" mc:Ignorable="w14 w15 wp14">
+<w:numbering xmlns:wpc="http://schemas.microsoft.com/office/word/2010/wordprocessingCanvas" xmlns:cx="http://schemas.microsoft.com/office/drawing/2014/chartex" xmlns:cx1="http://schemas.microsoft.com/office/drawing/2015/9/8/chartex" xmlns:cx2="http://schemas.microsoft.com/office/drawing/2015/10/21/chartex" xmlns:cx3="http://schemas.microsoft.com/office/drawing/2016/5/9/chartex" xmlns:cx4="http://schemas.microsoft.com/office/drawing/2016/5/10/chartex" xmlns:cx5="http://schemas.microsoft.com/office/drawing/2016/5/11/chartex" xmlns:cx6="http://schemas.microsoft.com/office/drawing/2016/5/12/chartex" xmlns:cx7="http://schemas.microsoft.com/office/drawing/2016/5/13/chartex" xmlns:cx8="http://schemas.microsoft.com/office/drawing/2016/5/14/chartex" xmlns:mc="http://schemas.openxmlformats.org/markup-compatibility/2006" xmlns:aink="http://schemas.microsoft.com/office/drawing/2016/ink" xmlns:am3d="http://schemas.microsoft.com/office/drawing/2017/model3d" xmlns:o="urn:schemas-microsoft-com:office:office" xmlns:r="http://schemas.openxmlformats.org/officeDocument/2006/relationships" xmlns:m="http://schemas.openxmlformats.org/officeDocument/2006/math" xmlns:v="urn:schemas-microsoft-com:vml" xmlns:wp14="http://schemas.microsoft.com/office/word/2010/wordprocessingDrawing" xmlns:wp="http://schemas.openxmlformats.org/drawingml/2006/wordprocessingDrawing" xmlns:w10="urn:schemas-microsoft-com:office:word" xmlns:w="http://schemas.openxmlformats.org/wordprocessingml/2006/main" xmlns:w14="http://schemas.microsoft.com/office/word/2010/wordml" xmlns:w15="http://schemas.microsoft.com/office/word/2012/wordml" xmlns:w16cex="http://schemas.microsoft.com/office/word/2018/wordml/cex" xmlns:w16cid="http://schemas.microsoft.com/office/word/2016/wordml/cid" xmlns:w16="http://schemas.microsoft.com/office/word/2018/wordml" xmlns:w16se="http://schemas.microsoft.com/office/word/2015/wordml/symex" xmlns:wpg="http://schemas.microsoft.com/office/word/2010/wordprocessingGroup" xmlns:wpi="http://schemas.microsoft.com/office/word/2010/wordprocessingInk" xmlns:wne="http://schemas.microsoft.com/office/word/2006/wordml" xmlns:wps="http://schemas.microsoft.com/office/word/2010/wordprocessingShape" mc:Ignorable="w14 w15 w16se w16cid w16 w16cex wp14">
   <w:abstractNum w:abstractNumId="0" w15:restartNumberingAfterBreak="0">
     <w:nsid w:val="19673418"/>
     <w:multiLevelType w:val="hybridMultilevel"/>
@@ -10408,7 +10525,7 @@
 </file>
 
 <file path=word/styles.xml><?xml version="1.0" encoding="utf-8"?>
-<w:styles xmlns:mc="http://schemas.openxmlformats.org/markup-compatibility/2006" xmlns:r="http://schemas.openxmlformats.org/officeDocument/2006/relationships" xmlns:w="http://schemas.openxmlformats.org/wordprocessingml/2006/main" xmlns:w14="http://schemas.microsoft.com/office/word/2010/wordml" xmlns:w15="http://schemas.microsoft.com/office/word/2012/wordml" mc:Ignorable="w14 w15">
+<w:styles xmlns:mc="http://schemas.openxmlformats.org/markup-compatibility/2006" xmlns:r="http://schemas.openxmlformats.org/officeDocument/2006/relationships" xmlns:w="http://schemas.openxmlformats.org/wordprocessingml/2006/main" xmlns:w14="http://schemas.microsoft.com/office/word/2010/wordml" xmlns:w15="http://schemas.microsoft.com/office/word/2012/wordml" xmlns:w16cex="http://schemas.microsoft.com/office/word/2018/wordml/cex" xmlns:w16cid="http://schemas.microsoft.com/office/word/2016/wordml/cid" xmlns:w16="http://schemas.microsoft.com/office/word/2018/wordml" xmlns:w16se="http://schemas.microsoft.com/office/word/2015/wordml/symex" mc:Ignorable="w14 w15 w16se w16cid w16 w16cex">
   <w:docDefaults>
     <w:rPrDefault>
       <w:rPr>
@@ -10424,7 +10541,7 @@
       </w:pPr>
     </w:pPrDefault>
   </w:docDefaults>
-  <w:latentStyles w:defLockedState="0" w:defUIPriority="99" w:defSemiHidden="0" w:defUnhideWhenUsed="0" w:defQFormat="0" w:count="371">
+  <w:latentStyles w:defLockedState="0" w:defUIPriority="99" w:defSemiHidden="0" w:defUnhideWhenUsed="0" w:defQFormat="0" w:count="376">
     <w:lsdException w:name="Normal" w:uiPriority="0" w:qFormat="1"/>
     <w:lsdException w:name="heading 1" w:uiPriority="9" w:qFormat="1"/>
     <w:lsdException w:name="heading 2" w:semiHidden="1" w:uiPriority="9" w:unhideWhenUsed="1" w:qFormat="1"/>
@@ -10530,7 +10647,6 @@
     <w:lsdException w:name="HTML Sample" w:semiHidden="1" w:unhideWhenUsed="1"/>
     <w:lsdException w:name="HTML Typewriter" w:semiHidden="1" w:unhideWhenUsed="1"/>
     <w:lsdException w:name="HTML Variable" w:semiHidden="1" w:unhideWhenUsed="1"/>
-    <w:lsdException w:name="Normal Table" w:semiHidden="1" w:unhideWhenUsed="1"/>
     <w:lsdException w:name="annotation subject" w:semiHidden="1" w:unhideWhenUsed="1"/>
     <w:lsdException w:name="No List" w:semiHidden="1" w:unhideWhenUsed="1"/>
     <w:lsdException w:name="Outline List 1" w:semiHidden="1" w:unhideWhenUsed="1"/>
@@ -10573,11 +10689,8 @@
     <w:lsdException w:name="Table Contemporary" w:semiHidden="1" w:unhideWhenUsed="1"/>
     <w:lsdException w:name="Table Elegant" w:semiHidden="1" w:unhideWhenUsed="1"/>
     <w:lsdException w:name="Table Professional" w:semiHidden="1" w:unhideWhenUsed="1"/>
-    <w:lsdException w:name="Table Subtle 1" w:semiHidden="1" w:unhideWhenUsed="1"/>
     <w:lsdException w:name="Table Subtle 2" w:semiHidden="1" w:unhideWhenUsed="1"/>
     <w:lsdException w:name="Table Web 1" w:semiHidden="1" w:unhideWhenUsed="1"/>
-    <w:lsdException w:name="Table Web 2" w:semiHidden="1" w:unhideWhenUsed="1"/>
-    <w:lsdException w:name="Table Web 3" w:semiHidden="1" w:unhideWhenUsed="1"/>
     <w:lsdException w:name="Balloon Text" w:semiHidden="1" w:unhideWhenUsed="1"/>
     <w:lsdException w:name="Table Grid" w:uiPriority="39"/>
     <w:lsdException w:name="Table Theme" w:semiHidden="1" w:unhideWhenUsed="1"/>
@@ -10796,6 +10909,11 @@
     <w:lsdException w:name="List Table 5 Dark Accent 6" w:uiPriority="50"/>
     <w:lsdException w:name="List Table 6 Colorful Accent 6" w:uiPriority="51"/>
     <w:lsdException w:name="List Table 7 Colorful Accent 6" w:uiPriority="52"/>
+    <w:lsdException w:name="Mention" w:semiHidden="1" w:unhideWhenUsed="1"/>
+    <w:lsdException w:name="Smart Hyperlink" w:semiHidden="1" w:unhideWhenUsed="1"/>
+    <w:lsdException w:name="Hashtag" w:semiHidden="1" w:unhideWhenUsed="1"/>
+    <w:lsdException w:name="Unresolved Mention" w:semiHidden="1" w:unhideWhenUsed="1"/>
+    <w:lsdException w:name="Smart Link" w:semiHidden="1" w:unhideWhenUsed="1"/>
   </w:latentStyles>
   <w:style w:type="paragraph" w:default="1" w:styleId="Normal">
     <w:name w:val="Normal"/>
@@ -10912,7 +11030,7 @@
 </file>
 
 <file path=word/glossary/document.xml><?xml version="1.0" encoding="utf-8"?>
-<w:glossaryDocument xmlns:wpc="http://schemas.microsoft.com/office/word/2010/wordprocessingCanvas" xmlns:mc="http://schemas.openxmlformats.org/markup-compatibility/2006" xmlns:o="urn:schemas-microsoft-com:office:office" xmlns:r="http://schemas.openxmlformats.org/officeDocument/2006/relationships" xmlns:m="http://schemas.openxmlformats.org/officeDocument/2006/math" xmlns:v="urn:schemas-microsoft-com:vml" xmlns:wp14="http://schemas.microsoft.com/office/word/2010/wordprocessingDrawing" xmlns:wp="http://schemas.openxmlformats.org/drawingml/2006/wordprocessingDrawing" xmlns:w10="urn:schemas-microsoft-com:office:word" xmlns:w="http://schemas.openxmlformats.org/wordprocessingml/2006/main" xmlns:w14="http://schemas.microsoft.com/office/word/2010/wordml" xmlns:w15="http://schemas.microsoft.com/office/word/2012/wordml" xmlns:wpg="http://schemas.microsoft.com/office/word/2010/wordprocessingGroup" xmlns:wpi="http://schemas.microsoft.com/office/word/2010/wordprocessingInk" xmlns:wne="http://schemas.microsoft.com/office/word/2006/wordml" xmlns:wps="http://schemas.microsoft.com/office/word/2010/wordprocessingShape" mc:Ignorable="w14 w15 wp14">
+<w:glossaryDocument xmlns:wpc="http://schemas.microsoft.com/office/word/2010/wordprocessingCanvas" xmlns:cx="http://schemas.microsoft.com/office/drawing/2014/chartex" xmlns:cx1="http://schemas.microsoft.com/office/drawing/2015/9/8/chartex" xmlns:cx2="http://schemas.microsoft.com/office/drawing/2015/10/21/chartex" xmlns:cx3="http://schemas.microsoft.com/office/drawing/2016/5/9/chartex" xmlns:cx4="http://schemas.microsoft.com/office/drawing/2016/5/10/chartex" xmlns:cx5="http://schemas.microsoft.com/office/drawing/2016/5/11/chartex" xmlns:cx6="http://schemas.microsoft.com/office/drawing/2016/5/12/chartex" xmlns:cx7="http://schemas.microsoft.com/office/drawing/2016/5/13/chartex" xmlns:cx8="http://schemas.microsoft.com/office/drawing/2016/5/14/chartex" xmlns:mc="http://schemas.openxmlformats.org/markup-compatibility/2006" xmlns:aink="http://schemas.microsoft.com/office/drawing/2016/ink" xmlns:am3d="http://schemas.microsoft.com/office/drawing/2017/model3d" xmlns:o="urn:schemas-microsoft-com:office:office" xmlns:r="http://schemas.openxmlformats.org/officeDocument/2006/relationships" xmlns:m="http://schemas.openxmlformats.org/officeDocument/2006/math" xmlns:v="urn:schemas-microsoft-com:vml" xmlns:wp14="http://schemas.microsoft.com/office/word/2010/wordprocessingDrawing" xmlns:wp="http://schemas.openxmlformats.org/drawingml/2006/wordprocessingDrawing" xmlns:w10="urn:schemas-microsoft-com:office:word" xmlns:w="http://schemas.openxmlformats.org/wordprocessingml/2006/main" xmlns:w14="http://schemas.microsoft.com/office/word/2010/wordml" xmlns:w15="http://schemas.microsoft.com/office/word/2012/wordml" xmlns:w16cex="http://schemas.microsoft.com/office/word/2018/wordml/cex" xmlns:w16cid="http://schemas.microsoft.com/office/word/2016/wordml/cid" xmlns:w16="http://schemas.microsoft.com/office/word/2018/wordml" xmlns:w16se="http://schemas.microsoft.com/office/word/2015/wordml/symex" xmlns:wpg="http://schemas.microsoft.com/office/word/2010/wordprocessingGroup" xmlns:wpi="http://schemas.microsoft.com/office/word/2010/wordprocessingInk" xmlns:wne="http://schemas.microsoft.com/office/word/2006/wordml" xmlns:wps="http://schemas.microsoft.com/office/word/2010/wordprocessingShape" mc:Ignorable="w14 w15 w16se w16cid w16 w16cex wp14">
   <w:docParts>
     <w:docPart>
       <w:docPartPr>
@@ -10948,7 +11066,7 @@
 </file>
 
 <file path=word/glossary/fontTable.xml><?xml version="1.0" encoding="utf-8"?>
-<w:fonts xmlns:mc="http://schemas.openxmlformats.org/markup-compatibility/2006" xmlns:r="http://schemas.openxmlformats.org/officeDocument/2006/relationships" xmlns:w="http://schemas.openxmlformats.org/wordprocessingml/2006/main" xmlns:w14="http://schemas.microsoft.com/office/word/2010/wordml" xmlns:w15="http://schemas.microsoft.com/office/word/2012/wordml" mc:Ignorable="w14 w15">
+<w:fonts xmlns:mc="http://schemas.openxmlformats.org/markup-compatibility/2006" xmlns:r="http://schemas.openxmlformats.org/officeDocument/2006/relationships" xmlns:w="http://schemas.openxmlformats.org/wordprocessingml/2006/main" xmlns:w14="http://schemas.microsoft.com/office/word/2010/wordml" xmlns:w15="http://schemas.microsoft.com/office/word/2012/wordml" xmlns:w16cex="http://schemas.microsoft.com/office/word/2018/wordml/cex" xmlns:w16cid="http://schemas.microsoft.com/office/word/2016/wordml/cid" xmlns:w16="http://schemas.microsoft.com/office/word/2018/wordml" xmlns:w16se="http://schemas.microsoft.com/office/word/2015/wordml/symex" mc:Ignorable="w14 w15 w16se w16cid w16 w16cex">
   <w:font w:name="Calibri">
     <w:panose1 w:val="020F0502020204030204"/>
     <w:charset w:val="00"/>
@@ -11002,7 +11120,7 @@
 </file>
 
 <file path=word/glossary/settings.xml><?xml version="1.0" encoding="utf-8"?>
-<w:settings xmlns:mc="http://schemas.openxmlformats.org/markup-compatibility/2006" xmlns:o="urn:schemas-microsoft-com:office:office" xmlns:r="http://schemas.openxmlformats.org/officeDocument/2006/relationships" xmlns:m="http://schemas.openxmlformats.org/officeDocument/2006/math" xmlns:v="urn:schemas-microsoft-com:vml" xmlns:w10="urn:schemas-microsoft-com:office:word" xmlns:w="http://schemas.openxmlformats.org/wordprocessingml/2006/main" xmlns:w14="http://schemas.microsoft.com/office/word/2010/wordml" xmlns:w15="http://schemas.microsoft.com/office/word/2012/wordml" xmlns:sl="http://schemas.openxmlformats.org/schemaLibrary/2006/main" mc:Ignorable="w14 w15">
+<w:settings xmlns:mc="http://schemas.openxmlformats.org/markup-compatibility/2006" xmlns:o="urn:schemas-microsoft-com:office:office" xmlns:r="http://schemas.openxmlformats.org/officeDocument/2006/relationships" xmlns:m="http://schemas.openxmlformats.org/officeDocument/2006/math" xmlns:v="urn:schemas-microsoft-com:vml" xmlns:w10="urn:schemas-microsoft-com:office:word" xmlns:w="http://schemas.openxmlformats.org/wordprocessingml/2006/main" xmlns:w14="http://schemas.microsoft.com/office/word/2010/wordml" xmlns:w15="http://schemas.microsoft.com/office/word/2012/wordml" xmlns:w16cex="http://schemas.microsoft.com/office/word/2018/wordml/cex" xmlns:w16cid="http://schemas.microsoft.com/office/word/2016/wordml/cid" xmlns:w16="http://schemas.microsoft.com/office/word/2018/wordml" xmlns:w16se="http://schemas.microsoft.com/office/word/2015/wordml/symex" xmlns:sl="http://schemas.openxmlformats.org/schemaLibrary/2006/main" mc:Ignorable="w14 w15 w16se w16cid w16 w16cex">
   <w:view w:val="normal"/>
   <w:defaultTabStop w:val="708"/>
   <w:hyphenationZone w:val="425"/>
@@ -11014,12 +11132,14 @@
     <w:compatSetting w:name="enableOpenTypeFeatures" w:uri="http://schemas.microsoft.com/office/word" w:val="1"/>
     <w:compatSetting w:name="doNotFlipMirrorIndents" w:uri="http://schemas.microsoft.com/office/word" w:val="1"/>
     <w:compatSetting w:name="differentiateMultirowTableHeaders" w:uri="http://schemas.microsoft.com/office/word" w:val="1"/>
+    <w:compatSetting w:name="useWord2013TrackBottomHyphenation" w:uri="http://schemas.microsoft.com/office/word" w:val="1"/>
   </w:compat>
   <w:rsids>
     <w:rsidRoot w:val="002E231F"/>
     <w:rsid w:val="002E231F"/>
     <w:rsid w:val="003D25CF"/>
     <w:rsid w:val="006F7622"/>
+    <w:rsid w:val="00727061"/>
     <w:rsid w:val="00897E04"/>
     <w:rsid w:val="00934C1F"/>
     <w:rsid w:val="00C97233"/>
@@ -11046,7 +11166,7 @@
 </file>
 
 <file path=word/glossary/styles.xml><?xml version="1.0" encoding="utf-8"?>
-<w:styles xmlns:mc="http://schemas.openxmlformats.org/markup-compatibility/2006" xmlns:r="http://schemas.openxmlformats.org/officeDocument/2006/relationships" xmlns:w="http://schemas.openxmlformats.org/wordprocessingml/2006/main" xmlns:w14="http://schemas.microsoft.com/office/word/2010/wordml" xmlns:w15="http://schemas.microsoft.com/office/word/2012/wordml" mc:Ignorable="w14 w15">
+<w:styles xmlns:mc="http://schemas.openxmlformats.org/markup-compatibility/2006" xmlns:r="http://schemas.openxmlformats.org/officeDocument/2006/relationships" xmlns:w="http://schemas.openxmlformats.org/wordprocessingml/2006/main" xmlns:w14="http://schemas.microsoft.com/office/word/2010/wordml" xmlns:w15="http://schemas.microsoft.com/office/word/2012/wordml" xmlns:w16cex="http://schemas.microsoft.com/office/word/2018/wordml/cex" xmlns:w16cid="http://schemas.microsoft.com/office/word/2016/wordml/cid" xmlns:w16="http://schemas.microsoft.com/office/word/2018/wordml" xmlns:w16se="http://schemas.microsoft.com/office/word/2015/wordml/symex" mc:Ignorable="w14 w15 w16se w16cid w16 w16cex">
   <w:docDefaults>
     <w:rPrDefault>
       <w:rPr>
@@ -11062,7 +11182,7 @@
       </w:pPr>
     </w:pPrDefault>
   </w:docDefaults>
-  <w:latentStyles w:defLockedState="0" w:defUIPriority="99" w:defSemiHidden="0" w:defUnhideWhenUsed="0" w:defQFormat="0" w:count="371">
+  <w:latentStyles w:defLockedState="0" w:defUIPriority="99" w:defSemiHidden="0" w:defUnhideWhenUsed="0" w:defQFormat="0" w:count="376">
     <w:lsdException w:name="Normal" w:uiPriority="0" w:qFormat="1"/>
     <w:lsdException w:name="heading 1" w:uiPriority="9" w:qFormat="1"/>
     <w:lsdException w:name="heading 2" w:semiHidden="1" w:uiPriority="9" w:unhideWhenUsed="1" w:qFormat="1"/>
@@ -11168,7 +11288,6 @@
     <w:lsdException w:name="HTML Sample" w:semiHidden="1" w:unhideWhenUsed="1"/>
     <w:lsdException w:name="HTML Typewriter" w:semiHidden="1" w:unhideWhenUsed="1"/>
     <w:lsdException w:name="HTML Variable" w:semiHidden="1" w:unhideWhenUsed="1"/>
-    <w:lsdException w:name="Normal Table" w:semiHidden="1" w:unhideWhenUsed="1"/>
     <w:lsdException w:name="annotation subject" w:semiHidden="1" w:unhideWhenUsed="1"/>
     <w:lsdException w:name="No List" w:semiHidden="1" w:unhideWhenUsed="1"/>
     <w:lsdException w:name="Outline List 1" w:semiHidden="1" w:unhideWhenUsed="1"/>
@@ -11211,11 +11330,8 @@
     <w:lsdException w:name="Table Contemporary" w:semiHidden="1" w:unhideWhenUsed="1"/>
     <w:lsdException w:name="Table Elegant" w:semiHidden="1" w:unhideWhenUsed="1"/>
     <w:lsdException w:name="Table Professional" w:semiHidden="1" w:unhideWhenUsed="1"/>
-    <w:lsdException w:name="Table Subtle 1" w:semiHidden="1" w:unhideWhenUsed="1"/>
     <w:lsdException w:name="Table Subtle 2" w:semiHidden="1" w:unhideWhenUsed="1"/>
     <w:lsdException w:name="Table Web 1" w:semiHidden="1" w:unhideWhenUsed="1"/>
-    <w:lsdException w:name="Table Web 2" w:semiHidden="1" w:unhideWhenUsed="1"/>
-    <w:lsdException w:name="Table Web 3" w:semiHidden="1" w:unhideWhenUsed="1"/>
     <w:lsdException w:name="Balloon Text" w:semiHidden="1" w:unhideWhenUsed="1"/>
     <w:lsdException w:name="Table Grid" w:uiPriority="39"/>
     <w:lsdException w:name="Table Theme" w:semiHidden="1" w:unhideWhenUsed="1"/>
@@ -11434,6 +11550,11 @@
     <w:lsdException w:name="List Table 5 Dark Accent 6" w:uiPriority="50"/>
     <w:lsdException w:name="List Table 6 Colorful Accent 6" w:uiPriority="51"/>
     <w:lsdException w:name="List Table 7 Colorful Accent 6" w:uiPriority="52"/>
+    <w:lsdException w:name="Mention" w:semiHidden="1" w:unhideWhenUsed="1"/>
+    <w:lsdException w:name="Smart Hyperlink" w:semiHidden="1" w:unhideWhenUsed="1"/>
+    <w:lsdException w:name="Hashtag" w:semiHidden="1" w:unhideWhenUsed="1"/>
+    <w:lsdException w:name="Unresolved Mention" w:semiHidden="1" w:unhideWhenUsed="1"/>
+    <w:lsdException w:name="Smart Link" w:semiHidden="1" w:unhideWhenUsed="1"/>
   </w:latentStyles>
   <w:style w:type="paragraph" w:default="1" w:styleId="Normal">
     <w:name w:val="Normal"/>
@@ -11484,7 +11605,7 @@
 </file>
 
 <file path=word/glossary/webSettings.xml><?xml version="1.0" encoding="utf-8"?>
-<w:webSettings xmlns:mc="http://schemas.openxmlformats.org/markup-compatibility/2006" xmlns:r="http://schemas.openxmlformats.org/officeDocument/2006/relationships" xmlns:w="http://schemas.openxmlformats.org/wordprocessingml/2006/main" xmlns:w14="http://schemas.microsoft.com/office/word/2010/wordml" xmlns:w15="http://schemas.microsoft.com/office/word/2012/wordml" mc:Ignorable="w14 w15">
+<w:webSettings xmlns:mc="http://schemas.openxmlformats.org/markup-compatibility/2006" xmlns:r="http://schemas.openxmlformats.org/officeDocument/2006/relationships" xmlns:w="http://schemas.openxmlformats.org/wordprocessingml/2006/main" xmlns:w14="http://schemas.microsoft.com/office/word/2010/wordml" xmlns:w15="http://schemas.microsoft.com/office/word/2012/wordml" xmlns:w16cex="http://schemas.microsoft.com/office/word/2018/wordml/cex" xmlns:w16cid="http://schemas.microsoft.com/office/word/2016/wordml/cid" xmlns:w16="http://schemas.microsoft.com/office/word/2018/wordml" xmlns:w16se="http://schemas.microsoft.com/office/word/2015/wordml/symex" mc:Ignorable="w14 w15 w16se w16cid w16 w16cex">
   <w:optimizeForBrowser/>
   <w:relyOnVML/>
   <w:allowPNG/>

</xml_diff>

<commit_message>
Añadiendo login_mockup a la guia de estilos
</commit_message>
<xml_diff>
--- a/Estilos/Guía de estilos/Guia de estilos Proyecto Integrado Gamedia.docx
+++ b/Estilos/Guía de estilos/Guia de estilos Proyecto Integrado Gamedia.docx
@@ -10080,13 +10080,13 @@
           <w:szCs w:val="24"/>
         </w:rPr>
         <w:drawing>
-          <wp:anchor distT="0" distB="0" distL="114300" distR="114300" simplePos="0" relativeHeight="251705344" behindDoc="1" locked="0" layoutInCell="1" allowOverlap="1" wp14:anchorId="7335D079" wp14:editId="62B54247">
+          <wp:anchor distT="0" distB="0" distL="114300" distR="114300" simplePos="0" relativeHeight="251705344" behindDoc="1" locked="0" layoutInCell="1" allowOverlap="1" wp14:anchorId="7335D079" wp14:editId="5604A2E4">
             <wp:simplePos x="0" y="0"/>
             <wp:positionH relativeFrom="margin">
               <wp:align>center</wp:align>
             </wp:positionH>
             <wp:positionV relativeFrom="paragraph">
-              <wp:posOffset>609600</wp:posOffset>
+              <wp:posOffset>614045</wp:posOffset>
             </wp:positionV>
             <wp:extent cx="5713730" cy="6248400"/>
             <wp:effectExtent l="0" t="0" r="1270" b="0"/>
@@ -10150,9 +10150,637 @@
           </wp:anchor>
         </w:drawing>
       </w:r>
+      <w:r>
+        <w:rPr>
+          <w:rFonts w:ascii="Arial" w:hAnsi="Arial" w:cs="Arial"/>
+          <w:sz w:val="24"/>
+          <w:szCs w:val="24"/>
+        </w:rPr>
+        <w:br w:type="page"/>
+      </w:r>
+    </w:p>
+    <w:p>
+      <w:pPr>
+        <w:jc w:val="center"/>
+        <w:rPr>
+          <w:rFonts w:ascii="Arial" w:hAnsi="Arial" w:cs="Arial"/>
+          <w:sz w:val="40"/>
+          <w:szCs w:val="40"/>
+        </w:rPr>
+      </w:pPr>
+      <w:r>
+        <w:rPr>
+          <w:rFonts w:ascii="Arial" w:hAnsi="Arial" w:cs="Arial"/>
+          <w:sz w:val="40"/>
+          <w:szCs w:val="40"/>
+        </w:rPr>
+        <w:lastRenderedPageBreak/>
+        <w:t>WIREFRAMES</w:t>
+      </w:r>
+    </w:p>
+    <w:p>
+      <w:pPr>
+        <w:pStyle w:val="Prrafodelista"/>
+        <w:numPr>
+          <w:ilvl w:val="0"/>
+          <w:numId w:val="1"/>
+        </w:numPr>
+        <w:rPr>
+          <w:rFonts w:ascii="Arial" w:hAnsi="Arial" w:cs="Arial"/>
+          <w:sz w:val="24"/>
+          <w:szCs w:val="24"/>
+        </w:rPr>
+      </w:pPr>
+      <w:r>
+        <w:rPr>
+          <w:rFonts w:ascii="Arial" w:hAnsi="Arial" w:cs="Arial"/>
+          <w:sz w:val="24"/>
+          <w:szCs w:val="24"/>
+        </w:rPr>
+        <w:t>BÚSQUEDA DE JUEGO</w:t>
+      </w:r>
+    </w:p>
+    <w:p>
+      <w:pPr>
+        <w:rPr>
+          <w:rFonts w:ascii="Arial" w:hAnsi="Arial" w:cs="Arial"/>
+          <w:sz w:val="24"/>
+          <w:szCs w:val="24"/>
+        </w:rPr>
+      </w:pPr>
+      <w:r>
+        <w:rPr>
+          <w:rFonts w:ascii="Arial" w:hAnsi="Arial" w:cs="Arial"/>
+          <w:noProof/>
+          <w:sz w:val="24"/>
+          <w:szCs w:val="24"/>
+        </w:rPr>
+        <w:drawing>
+          <wp:anchor distT="0" distB="0" distL="114300" distR="114300" simplePos="0" relativeHeight="251708416" behindDoc="0" locked="0" layoutInCell="1" allowOverlap="1" wp14:anchorId="368BD239" wp14:editId="61891D24">
+            <wp:simplePos x="0" y="0"/>
+            <wp:positionH relativeFrom="margin">
+              <wp:align>left</wp:align>
+            </wp:positionH>
+            <wp:positionV relativeFrom="paragraph">
+              <wp:posOffset>6724650</wp:posOffset>
+            </wp:positionV>
+            <wp:extent cx="5362575" cy="894715"/>
+            <wp:effectExtent l="0" t="0" r="9525" b="635"/>
+            <wp:wrapNone/>
+            <wp:docPr id="4" name="Imagen 4"/>
+            <wp:cNvGraphicFramePr>
+              <a:graphicFrameLocks xmlns:a="http://schemas.openxmlformats.org/drawingml/2006/main" noChangeAspect="1"/>
+            </wp:cNvGraphicFramePr>
+            <a:graphic xmlns:a="http://schemas.openxmlformats.org/drawingml/2006/main">
+              <a:graphicData uri="http://schemas.openxmlformats.org/drawingml/2006/picture">
+                <pic:pic xmlns:pic="http://schemas.openxmlformats.org/drawingml/2006/picture">
+                  <pic:nvPicPr>
+                    <pic:cNvPr id="0" name="Picture 3"/>
+                    <pic:cNvPicPr>
+                      <a:picLocks noChangeAspect="1" noChangeArrowheads="1"/>
+                    </pic:cNvPicPr>
+                  </pic:nvPicPr>
+                  <pic:blipFill>
+                    <a:blip r:embed="rId16">
+                      <a:extLst>
+                        <a:ext uri="{28A0092B-C50C-407E-A947-70E740481C1C}">
+                          <a14:useLocalDpi xmlns:a14="http://schemas.microsoft.com/office/drawing/2010/main" val="0"/>
+                        </a:ext>
+                      </a:extLst>
+                    </a:blip>
+                    <a:srcRect/>
+                    <a:stretch>
+                      <a:fillRect/>
+                    </a:stretch>
+                  </pic:blipFill>
+                  <pic:spPr bwMode="auto">
+                    <a:xfrm>
+                      <a:off x="0" y="0"/>
+                      <a:ext cx="5362575" cy="894715"/>
+                    </a:xfrm>
+                    <a:prstGeom prst="rect">
+                      <a:avLst/>
+                    </a:prstGeom>
+                    <a:noFill/>
+                    <a:ln>
+                      <a:noFill/>
+                    </a:ln>
+                  </pic:spPr>
+                </pic:pic>
+              </a:graphicData>
+            </a:graphic>
+            <wp14:sizeRelH relativeFrom="margin">
+              <wp14:pctWidth>0</wp14:pctWidth>
+            </wp14:sizeRelH>
+            <wp14:sizeRelV relativeFrom="margin">
+              <wp14:pctHeight>0</wp14:pctHeight>
+            </wp14:sizeRelV>
+          </wp:anchor>
+        </w:drawing>
+      </w:r>
+      <w:r>
+        <w:rPr>
+          <w:rFonts w:ascii="Arial" w:hAnsi="Arial" w:cs="Arial"/>
+          <w:noProof/>
+          <w:sz w:val="24"/>
+          <w:szCs w:val="24"/>
+        </w:rPr>
+        <w:drawing>
+          <wp:anchor distT="0" distB="0" distL="114300" distR="114300" simplePos="0" relativeHeight="251706368" behindDoc="1" locked="0" layoutInCell="1" allowOverlap="1" wp14:anchorId="3384AB79" wp14:editId="293762F9">
+            <wp:simplePos x="0" y="0"/>
+            <wp:positionH relativeFrom="margin">
+              <wp:align>center</wp:align>
+            </wp:positionH>
+            <wp:positionV relativeFrom="paragraph">
+              <wp:posOffset>371475</wp:posOffset>
+            </wp:positionV>
+            <wp:extent cx="5114925" cy="6715125"/>
+            <wp:effectExtent l="0" t="0" r="9525" b="9525"/>
+            <wp:wrapTight wrapText="bothSides">
+              <wp:wrapPolygon edited="0">
+                <wp:start x="0" y="0"/>
+                <wp:lineTo x="0" y="21569"/>
+                <wp:lineTo x="21560" y="21569"/>
+                <wp:lineTo x="21560" y="0"/>
+                <wp:lineTo x="0" y="0"/>
+              </wp:wrapPolygon>
+            </wp:wrapTight>
+            <wp:docPr id="2" name="Imagen 2"/>
+            <wp:cNvGraphicFramePr>
+              <a:graphicFrameLocks xmlns:a="http://schemas.openxmlformats.org/drawingml/2006/main" noChangeAspect="1"/>
+            </wp:cNvGraphicFramePr>
+            <a:graphic xmlns:a="http://schemas.openxmlformats.org/drawingml/2006/main">
+              <a:graphicData uri="http://schemas.openxmlformats.org/drawingml/2006/picture">
+                <pic:pic xmlns:pic="http://schemas.openxmlformats.org/drawingml/2006/picture">
+                  <pic:nvPicPr>
+                    <pic:cNvPr id="0" name="Picture 1"/>
+                    <pic:cNvPicPr>
+                      <a:picLocks noChangeAspect="1" noChangeArrowheads="1"/>
+                    </pic:cNvPicPr>
+                  </pic:nvPicPr>
+                  <pic:blipFill>
+                    <a:blip r:embed="rId28">
+                      <a:extLst>
+                        <a:ext uri="{28A0092B-C50C-407E-A947-70E740481C1C}">
+                          <a14:useLocalDpi xmlns:a14="http://schemas.microsoft.com/office/drawing/2010/main" val="0"/>
+                        </a:ext>
+                      </a:extLst>
+                    </a:blip>
+                    <a:srcRect/>
+                    <a:stretch>
+                      <a:fillRect/>
+                    </a:stretch>
+                  </pic:blipFill>
+                  <pic:spPr bwMode="auto">
+                    <a:xfrm>
+                      <a:off x="0" y="0"/>
+                      <a:ext cx="5114925" cy="6715125"/>
+                    </a:xfrm>
+                    <a:prstGeom prst="rect">
+                      <a:avLst/>
+                    </a:prstGeom>
+                    <a:noFill/>
+                    <a:ln>
+                      <a:noFill/>
+                    </a:ln>
+                  </pic:spPr>
+                </pic:pic>
+              </a:graphicData>
+            </a:graphic>
+            <wp14:sizeRelH relativeFrom="margin">
+              <wp14:pctWidth>0</wp14:pctWidth>
+            </wp14:sizeRelH>
+            <wp14:sizeRelV relativeFrom="margin">
+              <wp14:pctHeight>0</wp14:pctHeight>
+            </wp14:sizeRelV>
+          </wp:anchor>
+        </w:drawing>
+      </w:r>
+    </w:p>
+    <w:p>
+      <w:pPr>
+        <w:rPr>
+          <w:rFonts w:ascii="Arial" w:hAnsi="Arial" w:cs="Arial"/>
+          <w:sz w:val="24"/>
+          <w:szCs w:val="24"/>
+        </w:rPr>
+      </w:pPr>
+    </w:p>
+    <w:p>
+      <w:pPr>
+        <w:rPr>
+          <w:rFonts w:ascii="Arial" w:hAnsi="Arial" w:cs="Arial"/>
+          <w:sz w:val="24"/>
+          <w:szCs w:val="24"/>
+        </w:rPr>
+      </w:pPr>
+      <w:r>
+        <w:rPr>
+          <w:rFonts w:ascii="Arial" w:hAnsi="Arial" w:cs="Arial"/>
+          <w:sz w:val="24"/>
+          <w:szCs w:val="24"/>
+        </w:rPr>
+        <w:br w:type="page"/>
+      </w:r>
+    </w:p>
+    <w:p>
+      <w:pPr>
+        <w:jc w:val="center"/>
+        <w:rPr>
+          <w:rFonts w:ascii="Arial" w:hAnsi="Arial" w:cs="Arial"/>
+          <w:sz w:val="40"/>
+          <w:szCs w:val="40"/>
+        </w:rPr>
+      </w:pPr>
+      <w:r>
+        <w:rPr>
+          <w:rFonts w:ascii="Arial" w:hAnsi="Arial" w:cs="Arial"/>
+          <w:sz w:val="24"/>
+          <w:szCs w:val="24"/>
+        </w:rPr>
+        <w:lastRenderedPageBreak/>
+        <w:tab/>
+      </w:r>
+      <w:r>
+        <w:rPr>
+          <w:rFonts w:ascii="Arial" w:hAnsi="Arial" w:cs="Arial"/>
+          <w:sz w:val="40"/>
+          <w:szCs w:val="40"/>
+        </w:rPr>
+        <w:t>WIREFRAMES</w:t>
+      </w:r>
+    </w:p>
+    <w:p>
+      <w:pPr>
+        <w:pStyle w:val="Prrafodelista"/>
+        <w:rPr>
+          <w:rFonts w:ascii="Arial" w:hAnsi="Arial" w:cs="Arial"/>
+          <w:sz w:val="24"/>
+          <w:szCs w:val="24"/>
+        </w:rPr>
+      </w:pPr>
+    </w:p>
+    <w:p>
+      <w:pPr>
+        <w:pStyle w:val="Prrafodelista"/>
+        <w:numPr>
+          <w:ilvl w:val="0"/>
+          <w:numId w:val="1"/>
+        </w:numPr>
+        <w:rPr>
+          <w:rFonts w:ascii="Arial" w:hAnsi="Arial" w:cs="Arial"/>
+          <w:sz w:val="24"/>
+          <w:szCs w:val="24"/>
+        </w:rPr>
+      </w:pPr>
+      <w:r>
+        <w:rPr>
+          <w:rFonts w:ascii="Arial" w:hAnsi="Arial" w:cs="Arial"/>
+          <w:sz w:val="24"/>
+          <w:szCs w:val="24"/>
+        </w:rPr>
+        <w:t>LOGIN</w:t>
+      </w:r>
+    </w:p>
+    <w:p>
+      <w:pPr>
+        <w:pStyle w:val="Prrafodelista"/>
+        <w:rPr>
+          <w:rFonts w:ascii="Arial" w:hAnsi="Arial" w:cs="Arial"/>
+          <w:sz w:val="24"/>
+          <w:szCs w:val="24"/>
+        </w:rPr>
+      </w:pPr>
+    </w:p>
+    <w:p>
+      <w:pPr>
+        <w:pStyle w:val="Prrafodelista"/>
+        <w:rPr>
+          <w:rFonts w:ascii="Arial" w:hAnsi="Arial" w:cs="Arial"/>
+          <w:sz w:val="24"/>
+          <w:szCs w:val="24"/>
+        </w:rPr>
+      </w:pPr>
+    </w:p>
+    <w:p>
+      <w:pPr>
+        <w:pStyle w:val="Prrafodelista"/>
+        <w:rPr>
+          <w:rFonts w:ascii="Arial" w:hAnsi="Arial" w:cs="Arial"/>
+          <w:sz w:val="24"/>
+          <w:szCs w:val="24"/>
+        </w:rPr>
+      </w:pPr>
+    </w:p>
+    <w:p>
+      <w:pPr>
+        <w:pStyle w:val="Prrafodelista"/>
+        <w:rPr>
+          <w:rFonts w:ascii="Arial" w:hAnsi="Arial" w:cs="Arial"/>
+          <w:sz w:val="24"/>
+          <w:szCs w:val="24"/>
+        </w:rPr>
+      </w:pPr>
+      <w:r>
+        <w:rPr>
+          <w:rFonts w:ascii="Arial" w:hAnsi="Arial" w:cs="Arial"/>
+          <w:noProof/>
+          <w:sz w:val="24"/>
+          <w:szCs w:val="24"/>
+        </w:rPr>
+        <w:drawing>
+          <wp:anchor distT="0" distB="0" distL="114300" distR="114300" simplePos="0" relativeHeight="251707392" behindDoc="1" locked="0" layoutInCell="1" allowOverlap="1" wp14:anchorId="224BC296" wp14:editId="33BE7DE1">
+            <wp:simplePos x="0" y="0"/>
+            <wp:positionH relativeFrom="margin">
+              <wp:align>center</wp:align>
+            </wp:positionH>
+            <wp:positionV relativeFrom="paragraph">
+              <wp:posOffset>33655</wp:posOffset>
+            </wp:positionV>
+            <wp:extent cx="4048125" cy="6083300"/>
+            <wp:effectExtent l="0" t="0" r="9525" b="0"/>
+            <wp:wrapTight wrapText="bothSides">
+              <wp:wrapPolygon edited="0">
+                <wp:start x="0" y="0"/>
+                <wp:lineTo x="0" y="21510"/>
+                <wp:lineTo x="21549" y="21510"/>
+                <wp:lineTo x="21549" y="0"/>
+                <wp:lineTo x="0" y="0"/>
+              </wp:wrapPolygon>
+            </wp:wrapTight>
+            <wp:docPr id="3" name="Imagen 3"/>
+            <wp:cNvGraphicFramePr>
+              <a:graphicFrameLocks xmlns:a="http://schemas.openxmlformats.org/drawingml/2006/main" noChangeAspect="1"/>
+            </wp:cNvGraphicFramePr>
+            <a:graphic xmlns:a="http://schemas.openxmlformats.org/drawingml/2006/main">
+              <a:graphicData uri="http://schemas.openxmlformats.org/drawingml/2006/picture">
+                <pic:pic xmlns:pic="http://schemas.openxmlformats.org/drawingml/2006/picture">
+                  <pic:nvPicPr>
+                    <pic:cNvPr id="0" name="Picture 2"/>
+                    <pic:cNvPicPr>
+                      <a:picLocks noChangeAspect="1" noChangeArrowheads="1"/>
+                    </pic:cNvPicPr>
+                  </pic:nvPicPr>
+                  <pic:blipFill>
+                    <a:blip r:embed="rId29">
+                      <a:extLst>
+                        <a:ext uri="{28A0092B-C50C-407E-A947-70E740481C1C}">
+                          <a14:useLocalDpi xmlns:a14="http://schemas.microsoft.com/office/drawing/2010/main" val="0"/>
+                        </a:ext>
+                      </a:extLst>
+                    </a:blip>
+                    <a:srcRect/>
+                    <a:stretch>
+                      <a:fillRect/>
+                    </a:stretch>
+                  </pic:blipFill>
+                  <pic:spPr bwMode="auto">
+                    <a:xfrm>
+                      <a:off x="0" y="0"/>
+                      <a:ext cx="4048125" cy="6083300"/>
+                    </a:xfrm>
+                    <a:prstGeom prst="rect">
+                      <a:avLst/>
+                    </a:prstGeom>
+                    <a:noFill/>
+                    <a:ln>
+                      <a:noFill/>
+                    </a:ln>
+                  </pic:spPr>
+                </pic:pic>
+              </a:graphicData>
+            </a:graphic>
+            <wp14:sizeRelH relativeFrom="margin">
+              <wp14:pctWidth>0</wp14:pctWidth>
+            </wp14:sizeRelH>
+            <wp14:sizeRelV relativeFrom="margin">
+              <wp14:pctHeight>0</wp14:pctHeight>
+            </wp14:sizeRelV>
+          </wp:anchor>
+        </w:drawing>
+      </w:r>
+    </w:p>
+    <w:p>
+      <w:pPr>
+        <w:tabs>
+          <w:tab w:val="left" w:pos="6510"/>
+        </w:tabs>
+        <w:rPr>
+          <w:rFonts w:ascii="Arial" w:hAnsi="Arial" w:cs="Arial"/>
+          <w:sz w:val="24"/>
+          <w:szCs w:val="24"/>
+        </w:rPr>
+      </w:pPr>
+    </w:p>
+    <w:p>
+      <w:pPr>
+        <w:rPr>
+          <w:rFonts w:ascii="Arial" w:hAnsi="Arial" w:cs="Arial"/>
+          <w:sz w:val="24"/>
+          <w:szCs w:val="24"/>
+        </w:rPr>
+      </w:pPr>
+    </w:p>
+    <w:p>
+      <w:pPr>
+        <w:rPr>
+          <w:rFonts w:ascii="Arial" w:hAnsi="Arial" w:cs="Arial"/>
+          <w:sz w:val="24"/>
+          <w:szCs w:val="24"/>
+        </w:rPr>
+      </w:pPr>
+    </w:p>
+    <w:p>
+      <w:pPr>
+        <w:rPr>
+          <w:rFonts w:ascii="Arial" w:hAnsi="Arial" w:cs="Arial"/>
+          <w:sz w:val="24"/>
+          <w:szCs w:val="24"/>
+        </w:rPr>
+      </w:pPr>
+    </w:p>
+    <w:p>
+      <w:pPr>
+        <w:rPr>
+          <w:rFonts w:ascii="Arial" w:hAnsi="Arial" w:cs="Arial"/>
+          <w:sz w:val="24"/>
+          <w:szCs w:val="24"/>
+        </w:rPr>
+      </w:pPr>
+    </w:p>
+    <w:p>
+      <w:pPr>
+        <w:rPr>
+          <w:rFonts w:ascii="Arial" w:hAnsi="Arial" w:cs="Arial"/>
+          <w:sz w:val="24"/>
+          <w:szCs w:val="24"/>
+        </w:rPr>
+      </w:pPr>
+    </w:p>
+    <w:p>
+      <w:pPr>
+        <w:rPr>
+          <w:rFonts w:ascii="Arial" w:hAnsi="Arial" w:cs="Arial"/>
+          <w:sz w:val="24"/>
+          <w:szCs w:val="24"/>
+        </w:rPr>
+      </w:pPr>
+    </w:p>
+    <w:p>
+      <w:pPr>
+        <w:rPr>
+          <w:rFonts w:ascii="Arial" w:hAnsi="Arial" w:cs="Arial"/>
+          <w:sz w:val="24"/>
+          <w:szCs w:val="24"/>
+        </w:rPr>
+      </w:pPr>
+    </w:p>
+    <w:p>
+      <w:pPr>
+        <w:rPr>
+          <w:rFonts w:ascii="Arial" w:hAnsi="Arial" w:cs="Arial"/>
+          <w:sz w:val="24"/>
+          <w:szCs w:val="24"/>
+        </w:rPr>
+      </w:pPr>
+    </w:p>
+    <w:p>
+      <w:pPr>
+        <w:rPr>
+          <w:rFonts w:ascii="Arial" w:hAnsi="Arial" w:cs="Arial"/>
+          <w:sz w:val="24"/>
+          <w:szCs w:val="24"/>
+        </w:rPr>
+      </w:pPr>
+    </w:p>
+    <w:p>
+      <w:pPr>
+        <w:rPr>
+          <w:rFonts w:ascii="Arial" w:hAnsi="Arial" w:cs="Arial"/>
+          <w:sz w:val="24"/>
+          <w:szCs w:val="24"/>
+        </w:rPr>
+      </w:pPr>
+    </w:p>
+    <w:p>
+      <w:pPr>
+        <w:rPr>
+          <w:rFonts w:ascii="Arial" w:hAnsi="Arial" w:cs="Arial"/>
+          <w:sz w:val="24"/>
+          <w:szCs w:val="24"/>
+        </w:rPr>
+      </w:pPr>
+    </w:p>
+    <w:p>
+      <w:pPr>
+        <w:rPr>
+          <w:rFonts w:ascii="Arial" w:hAnsi="Arial" w:cs="Arial"/>
+          <w:sz w:val="24"/>
+          <w:szCs w:val="24"/>
+        </w:rPr>
+      </w:pPr>
+    </w:p>
+    <w:p>
+      <w:pPr>
+        <w:rPr>
+          <w:rFonts w:ascii="Arial" w:hAnsi="Arial" w:cs="Arial"/>
+          <w:sz w:val="24"/>
+          <w:szCs w:val="24"/>
+        </w:rPr>
+      </w:pPr>
+    </w:p>
+    <w:p>
+      <w:pPr>
+        <w:rPr>
+          <w:rFonts w:ascii="Arial" w:hAnsi="Arial" w:cs="Arial"/>
+          <w:sz w:val="24"/>
+          <w:szCs w:val="24"/>
+        </w:rPr>
+      </w:pPr>
+    </w:p>
+    <w:p>
+      <w:pPr>
+        <w:rPr>
+          <w:rFonts w:ascii="Arial" w:hAnsi="Arial" w:cs="Arial"/>
+          <w:sz w:val="24"/>
+          <w:szCs w:val="24"/>
+        </w:rPr>
+      </w:pPr>
+    </w:p>
+    <w:p>
+      <w:pPr>
+        <w:rPr>
+          <w:rFonts w:ascii="Arial" w:hAnsi="Arial" w:cs="Arial"/>
+          <w:sz w:val="24"/>
+          <w:szCs w:val="24"/>
+        </w:rPr>
+      </w:pPr>
+    </w:p>
+    <w:p>
+      <w:pPr>
+        <w:rPr>
+          <w:rFonts w:ascii="Arial" w:hAnsi="Arial" w:cs="Arial"/>
+          <w:sz w:val="24"/>
+          <w:szCs w:val="24"/>
+        </w:rPr>
+      </w:pPr>
+    </w:p>
+    <w:p>
+      <w:pPr>
+        <w:rPr>
+          <w:rFonts w:ascii="Arial" w:hAnsi="Arial" w:cs="Arial"/>
+          <w:sz w:val="24"/>
+          <w:szCs w:val="24"/>
+        </w:rPr>
+      </w:pPr>
+    </w:p>
+    <w:p>
+      <w:pPr>
+        <w:rPr>
+          <w:rFonts w:ascii="Arial" w:hAnsi="Arial" w:cs="Arial"/>
+          <w:sz w:val="24"/>
+          <w:szCs w:val="24"/>
+        </w:rPr>
+      </w:pPr>
+    </w:p>
+    <w:p>
+      <w:pPr>
+        <w:rPr>
+          <w:rFonts w:ascii="Arial" w:hAnsi="Arial" w:cs="Arial"/>
+          <w:sz w:val="24"/>
+          <w:szCs w:val="24"/>
+        </w:rPr>
+      </w:pPr>
+    </w:p>
+    <w:p>
+      <w:pPr>
+        <w:rPr>
+          <w:rFonts w:ascii="Arial" w:hAnsi="Arial" w:cs="Arial"/>
+          <w:sz w:val="24"/>
+          <w:szCs w:val="24"/>
+        </w:rPr>
+      </w:pPr>
+    </w:p>
+    <w:p>
+      <w:pPr>
+        <w:rPr>
+          <w:rFonts w:ascii="Arial" w:hAnsi="Arial" w:cs="Arial"/>
+          <w:sz w:val="24"/>
+          <w:szCs w:val="24"/>
+        </w:rPr>
+      </w:pPr>
+    </w:p>
+    <w:p>
+      <w:pPr>
+        <w:rPr>
+          <w:rFonts w:ascii="Arial" w:hAnsi="Arial" w:cs="Arial"/>
+          <w:sz w:val="24"/>
+          <w:szCs w:val="24"/>
+        </w:rPr>
+      </w:pPr>
     </w:p>
     <w:sectPr>
-      <w:footerReference w:type="default" r:id="rId28"/>
+      <w:footerReference w:type="default" r:id="rId30"/>
       <w:pgSz w:w="11906" w:h="16838"/>
       <w:pgMar w:top="1417" w:right="1701" w:bottom="1417" w:left="1701" w:header="708" w:footer="708" w:gutter="0"/>
       <w:pgNumType w:start="0"/>
@@ -10647,6 +11275,7 @@
     <w:lsdException w:name="HTML Sample" w:semiHidden="1" w:unhideWhenUsed="1"/>
     <w:lsdException w:name="HTML Typewriter" w:semiHidden="1" w:unhideWhenUsed="1"/>
     <w:lsdException w:name="HTML Variable" w:semiHidden="1" w:unhideWhenUsed="1"/>
+    <w:lsdException w:name="Normal Table" w:semiHidden="1" w:unhideWhenUsed="1"/>
     <w:lsdException w:name="annotation subject" w:semiHidden="1" w:unhideWhenUsed="1"/>
     <w:lsdException w:name="No List" w:semiHidden="1" w:unhideWhenUsed="1"/>
     <w:lsdException w:name="Outline List 1" w:semiHidden="1" w:unhideWhenUsed="1"/>
@@ -10689,8 +11318,11 @@
     <w:lsdException w:name="Table Contemporary" w:semiHidden="1" w:unhideWhenUsed="1"/>
     <w:lsdException w:name="Table Elegant" w:semiHidden="1" w:unhideWhenUsed="1"/>
     <w:lsdException w:name="Table Professional" w:semiHidden="1" w:unhideWhenUsed="1"/>
+    <w:lsdException w:name="Table Subtle 1" w:semiHidden="1" w:unhideWhenUsed="1"/>
     <w:lsdException w:name="Table Subtle 2" w:semiHidden="1" w:unhideWhenUsed="1"/>
     <w:lsdException w:name="Table Web 1" w:semiHidden="1" w:unhideWhenUsed="1"/>
+    <w:lsdException w:name="Table Web 2" w:semiHidden="1" w:unhideWhenUsed="1"/>
+    <w:lsdException w:name="Table Web 3" w:semiHidden="1" w:unhideWhenUsed="1"/>
     <w:lsdException w:name="Balloon Text" w:semiHidden="1" w:unhideWhenUsed="1"/>
     <w:lsdException w:name="Table Grid" w:uiPriority="39"/>
     <w:lsdException w:name="Table Theme" w:semiHidden="1" w:unhideWhenUsed="1"/>
@@ -11143,6 +11775,7 @@
     <w:rsid w:val="00897E04"/>
     <w:rsid w:val="00934C1F"/>
     <w:rsid w:val="00C97233"/>
+    <w:rsid w:val="00CF511F"/>
   </w:rsids>
   <m:mathPr>
     <m:mathFont m:val="Cambria Math"/>
@@ -11288,6 +11921,7 @@
     <w:lsdException w:name="HTML Sample" w:semiHidden="1" w:unhideWhenUsed="1"/>
     <w:lsdException w:name="HTML Typewriter" w:semiHidden="1" w:unhideWhenUsed="1"/>
     <w:lsdException w:name="HTML Variable" w:semiHidden="1" w:unhideWhenUsed="1"/>
+    <w:lsdException w:name="Normal Table" w:semiHidden="1" w:unhideWhenUsed="1"/>
     <w:lsdException w:name="annotation subject" w:semiHidden="1" w:unhideWhenUsed="1"/>
     <w:lsdException w:name="No List" w:semiHidden="1" w:unhideWhenUsed="1"/>
     <w:lsdException w:name="Outline List 1" w:semiHidden="1" w:unhideWhenUsed="1"/>
@@ -11330,8 +11964,11 @@
     <w:lsdException w:name="Table Contemporary" w:semiHidden="1" w:unhideWhenUsed="1"/>
     <w:lsdException w:name="Table Elegant" w:semiHidden="1" w:unhideWhenUsed="1"/>
     <w:lsdException w:name="Table Professional" w:semiHidden="1" w:unhideWhenUsed="1"/>
+    <w:lsdException w:name="Table Subtle 1" w:semiHidden="1" w:unhideWhenUsed="1"/>
     <w:lsdException w:name="Table Subtle 2" w:semiHidden="1" w:unhideWhenUsed="1"/>
     <w:lsdException w:name="Table Web 1" w:semiHidden="1" w:unhideWhenUsed="1"/>
+    <w:lsdException w:name="Table Web 2" w:semiHidden="1" w:unhideWhenUsed="1"/>
+    <w:lsdException w:name="Table Web 3" w:semiHidden="1" w:unhideWhenUsed="1"/>
     <w:lsdException w:name="Balloon Text" w:semiHidden="1" w:unhideWhenUsed="1"/>
     <w:lsdException w:name="Table Grid" w:uiPriority="39"/>
     <w:lsdException w:name="Table Theme" w:semiHidden="1" w:unhideWhenUsed="1"/>

</xml_diff>

<commit_message>
Actualizando guía de estilos
</commit_message>
<xml_diff>
--- a/Estilos/Guía de estilos/Guia de estilos Proyecto Integrado Gamedia.docx
+++ b/Estilos/Guía de estilos/Guia de estilos Proyecto Integrado Gamedia.docx
@@ -4399,7 +4399,16 @@
           <w:sz w:val="24"/>
           <w:szCs w:val="24"/>
         </w:rPr>
-        <w:t>……………………………………………………………</w:t>
+        <w:t>…………………………………………………………</w:t>
+      </w:r>
+      <w:proofErr w:type="gramStart"/>
+      <w:r>
+        <w:rPr>
+          <w:rFonts w:ascii="Arial" w:hAnsi="Arial" w:cs="Arial"/>
+          <w:sz w:val="24"/>
+          <w:szCs w:val="24"/>
+        </w:rPr>
+        <w:t>…</w:t>
       </w:r>
       <w:r>
         <w:rPr>
@@ -4417,13 +4426,22 @@
         </w:rPr>
         <w:t>...</w:t>
       </w:r>
-      <w:r>
-        <w:rPr>
-          <w:rFonts w:ascii="Arial" w:hAnsi="Arial" w:cs="Arial"/>
-          <w:sz w:val="24"/>
-          <w:szCs w:val="24"/>
-        </w:rPr>
-        <w:t>11</w:t>
+      <w:proofErr w:type="gramEnd"/>
+      <w:r>
+        <w:rPr>
+          <w:rFonts w:ascii="Arial" w:hAnsi="Arial" w:cs="Arial"/>
+          <w:sz w:val="24"/>
+          <w:szCs w:val="24"/>
+        </w:rPr>
+        <w:t>1</w:t>
+      </w:r>
+      <w:r>
+        <w:rPr>
+          <w:rFonts w:ascii="Arial" w:hAnsi="Arial" w:cs="Arial"/>
+          <w:sz w:val="24"/>
+          <w:szCs w:val="24"/>
+        </w:rPr>
+        <w:t>4</w:t>
       </w:r>
     </w:p>
     <w:p>
@@ -4461,15 +4479,33 @@
           <w:sz w:val="24"/>
           <w:szCs w:val="24"/>
         </w:rPr>
-        <w:t>…………………………………………………………………..1</w:t>
-      </w:r>
-      <w:r>
-        <w:rPr>
-          <w:rFonts w:ascii="Arial" w:hAnsi="Arial" w:cs="Arial"/>
-          <w:sz w:val="24"/>
-          <w:szCs w:val="24"/>
-        </w:rPr>
-        <w:t>2</w:t>
+        <w:t>……………………………………………………………</w:t>
+      </w:r>
+      <w:proofErr w:type="gramStart"/>
+      <w:r>
+        <w:rPr>
+          <w:rFonts w:ascii="Arial" w:hAnsi="Arial" w:cs="Arial"/>
+          <w:sz w:val="24"/>
+          <w:szCs w:val="24"/>
+        </w:rPr>
+        <w:t>…….</w:t>
+      </w:r>
+      <w:proofErr w:type="gramEnd"/>
+      <w:r>
+        <w:rPr>
+          <w:rFonts w:ascii="Arial" w:hAnsi="Arial" w:cs="Arial"/>
+          <w:sz w:val="24"/>
+          <w:szCs w:val="24"/>
+        </w:rPr>
+        <w:t>.1</w:t>
+      </w:r>
+      <w:r>
+        <w:rPr>
+          <w:rFonts w:ascii="Arial" w:hAnsi="Arial" w:cs="Arial"/>
+          <w:sz w:val="24"/>
+          <w:szCs w:val="24"/>
+        </w:rPr>
+        <w:t>5</w:t>
       </w:r>
     </w:p>
     <w:p>
@@ -4507,7 +4543,7 @@
           <w:sz w:val="24"/>
           <w:szCs w:val="24"/>
         </w:rPr>
-        <w:t>3</w:t>
+        <w:t>6</w:t>
       </w:r>
     </w:p>
     <w:p>
@@ -4545,7 +4581,7 @@
           <w:sz w:val="24"/>
           <w:szCs w:val="24"/>
         </w:rPr>
-        <w:t>4</w:t>
+        <w:t>7</w:t>
       </w:r>
     </w:p>
     <w:p>
@@ -4575,15 +4611,33 @@
           <w:sz w:val="24"/>
           <w:szCs w:val="24"/>
         </w:rPr>
-        <w:t>……………………………………………………………………….1</w:t>
-      </w:r>
-      <w:r>
-        <w:rPr>
-          <w:rFonts w:ascii="Arial" w:hAnsi="Arial" w:cs="Arial"/>
-          <w:sz w:val="24"/>
-          <w:szCs w:val="24"/>
-        </w:rPr>
-        <w:t>5</w:t>
+        <w:t>…………………………………………………………………</w:t>
+      </w:r>
+      <w:proofErr w:type="gramStart"/>
+      <w:r>
+        <w:rPr>
+          <w:rFonts w:ascii="Arial" w:hAnsi="Arial" w:cs="Arial"/>
+          <w:sz w:val="24"/>
+          <w:szCs w:val="24"/>
+        </w:rPr>
+        <w:t>…….</w:t>
+      </w:r>
+      <w:proofErr w:type="gramEnd"/>
+      <w:r>
+        <w:rPr>
+          <w:rFonts w:ascii="Arial" w:hAnsi="Arial" w:cs="Arial"/>
+          <w:sz w:val="24"/>
+          <w:szCs w:val="24"/>
+        </w:rPr>
+        <w:t>1</w:t>
+      </w:r>
+      <w:r>
+        <w:rPr>
+          <w:rFonts w:ascii="Arial" w:hAnsi="Arial" w:cs="Arial"/>
+          <w:sz w:val="24"/>
+          <w:szCs w:val="24"/>
+        </w:rPr>
+        <w:t>8</w:t>
       </w:r>
     </w:p>
     <w:p>
@@ -4621,7 +4675,7 @@
           <w:sz w:val="24"/>
           <w:szCs w:val="24"/>
         </w:rPr>
-        <w:t>6</w:t>
+        <w:t>9</w:t>
       </w:r>
     </w:p>
     <w:p>
@@ -4653,15 +4707,25 @@
           <w:sz w:val="24"/>
           <w:szCs w:val="24"/>
         </w:rPr>
-        <w:t>………………………………………………………………….1</w:t>
-      </w:r>
-      <w:r>
-        <w:rPr>
-          <w:rFonts w:ascii="Arial" w:hAnsi="Arial" w:cs="Arial"/>
-          <w:sz w:val="24"/>
-          <w:szCs w:val="24"/>
-        </w:rPr>
-        <w:t>7</w:t>
+        <w:t>……………………………………………………………</w:t>
+      </w:r>
+      <w:proofErr w:type="gramStart"/>
+      <w:r>
+        <w:rPr>
+          <w:rFonts w:ascii="Arial" w:hAnsi="Arial" w:cs="Arial"/>
+          <w:sz w:val="24"/>
+          <w:szCs w:val="24"/>
+        </w:rPr>
+        <w:t>…….</w:t>
+      </w:r>
+      <w:proofErr w:type="gramEnd"/>
+      <w:r>
+        <w:rPr>
+          <w:rFonts w:ascii="Arial" w:hAnsi="Arial" w:cs="Arial"/>
+          <w:sz w:val="24"/>
+          <w:szCs w:val="24"/>
+        </w:rPr>
+        <w:t>20</w:t>
       </w:r>
     </w:p>
     <w:p/>
@@ -4884,7 +4948,7 @@
           <w:sz w:val="24"/>
           <w:szCs w:val="24"/>
         </w:rPr>
-        <w:t>. Se ha buscado, además, crear un documento de consulta rápida que permita asimilar ágilmente los objetivos del portal en cuanto a imagen se refieren.</w:t>
+        <w:t>.</w:t>
       </w:r>
     </w:p>
     <w:p>
@@ -5156,6 +5220,15 @@
           <w:szCs w:val="24"/>
         </w:rPr>
       </w:pPr>
+    </w:p>
+    <w:p>
+      <w:pPr>
+        <w:rPr>
+          <w:rFonts w:ascii="Arial" w:hAnsi="Arial" w:cs="Arial"/>
+          <w:sz w:val="24"/>
+          <w:szCs w:val="24"/>
+        </w:rPr>
+      </w:pPr>
       <w:r>
         <w:rPr>
           <w:rFonts w:ascii="Arial" w:hAnsi="Arial" w:cs="Arial"/>
@@ -5165,13 +5238,13 @@
           <w:lang w:eastAsia="es-ES"/>
         </w:rPr>
         <w:drawing>
-          <wp:anchor distT="0" distB="0" distL="114300" distR="114300" simplePos="0" relativeHeight="251700224" behindDoc="0" locked="0" layoutInCell="1" allowOverlap="1" wp14:anchorId="7718089C" wp14:editId="37AB1C04">
+          <wp:anchor distT="0" distB="0" distL="114300" distR="114300" simplePos="0" relativeHeight="251700224" behindDoc="0" locked="0" layoutInCell="1" allowOverlap="1" wp14:anchorId="7718089C" wp14:editId="2B7A57D3">
             <wp:simplePos x="0" y="0"/>
             <wp:positionH relativeFrom="margin">
               <wp:align>right</wp:align>
             </wp:positionH>
             <wp:positionV relativeFrom="paragraph">
-              <wp:posOffset>254000</wp:posOffset>
+              <wp:posOffset>125095</wp:posOffset>
             </wp:positionV>
             <wp:extent cx="5400040" cy="831215"/>
             <wp:effectExtent l="0" t="0" r="0" b="6985"/>
@@ -5232,94 +5305,6 @@
           <w:szCs w:val="24"/>
         </w:rPr>
       </w:pPr>
-    </w:p>
-    <w:p>
-      <w:pPr>
-        <w:rPr>
-          <w:rFonts w:ascii="Arial" w:hAnsi="Arial" w:cs="Arial"/>
-          <w:sz w:val="24"/>
-          <w:szCs w:val="24"/>
-        </w:rPr>
-      </w:pPr>
-    </w:p>
-    <w:p>
-      <w:pPr>
-        <w:rPr>
-          <w:rFonts w:ascii="Arial" w:hAnsi="Arial" w:cs="Arial"/>
-          <w:sz w:val="24"/>
-          <w:szCs w:val="24"/>
-        </w:rPr>
-      </w:pPr>
-    </w:p>
-    <w:p>
-      <w:pPr>
-        <w:rPr>
-          <w:rFonts w:ascii="Arial" w:hAnsi="Arial" w:cs="Arial"/>
-          <w:sz w:val="24"/>
-          <w:szCs w:val="24"/>
-        </w:rPr>
-      </w:pPr>
-    </w:p>
-    <w:p>
-      <w:pPr>
-        <w:rPr>
-          <w:rFonts w:ascii="Arial" w:hAnsi="Arial" w:cs="Arial"/>
-          <w:sz w:val="24"/>
-          <w:szCs w:val="24"/>
-        </w:rPr>
-      </w:pPr>
-      <w:r>
-        <w:rPr>
-          <w:rFonts w:ascii="Arial" w:hAnsi="Arial" w:cs="Arial"/>
-          <w:sz w:val="24"/>
-          <w:szCs w:val="24"/>
-        </w:rPr>
-        <w:t xml:space="preserve">Además, </w:t>
-      </w:r>
-      <w:r>
-        <w:rPr>
-          <w:rFonts w:ascii="Arial" w:hAnsi="Arial" w:cs="Arial"/>
-          <w:sz w:val="24"/>
-          <w:szCs w:val="24"/>
-        </w:rPr>
-        <w:t xml:space="preserve">el </w:t>
-      </w:r>
-      <w:proofErr w:type="spellStart"/>
-      <w:r>
-        <w:rPr>
-          <w:rFonts w:ascii="Arial" w:hAnsi="Arial" w:cs="Arial"/>
-          <w:sz w:val="24"/>
-          <w:szCs w:val="24"/>
-        </w:rPr>
-        <w:t>login</w:t>
-      </w:r>
-      <w:proofErr w:type="spellEnd"/>
-      <w:r>
-        <w:rPr>
-          <w:rFonts w:ascii="Arial" w:hAnsi="Arial" w:cs="Arial"/>
-          <w:sz w:val="24"/>
-          <w:szCs w:val="24"/>
-        </w:rPr>
-        <w:t xml:space="preserve"> tendrá un desplegable donde puedas iniciar sesión, pero si quieres registrarte tendrás que acceder a la pestaña </w:t>
-      </w:r>
-      <w:proofErr w:type="spellStart"/>
-      <w:r>
-        <w:rPr>
-          <w:rFonts w:ascii="Arial" w:hAnsi="Arial" w:cs="Arial"/>
-          <w:sz w:val="24"/>
-          <w:szCs w:val="24"/>
-        </w:rPr>
-        <w:t>login</w:t>
-      </w:r>
-      <w:proofErr w:type="spellEnd"/>
-      <w:r>
-        <w:rPr>
-          <w:rFonts w:ascii="Arial" w:hAnsi="Arial" w:cs="Arial"/>
-          <w:sz w:val="24"/>
-          <w:szCs w:val="24"/>
-        </w:rPr>
-        <w:t>.</w:t>
-      </w:r>
     </w:p>
     <w:p>
       <w:pPr>
@@ -5705,25 +5690,7 @@
           <w:sz w:val="24"/>
           <w:szCs w:val="24"/>
         </w:rPr>
-        <w:t xml:space="preserve"> y una zona con los </w:t>
-      </w:r>
-      <w:proofErr w:type="spellStart"/>
-      <w:r>
-        <w:rPr>
-          <w:rFonts w:ascii="Arial" w:hAnsi="Arial" w:cs="Arial"/>
-          <w:sz w:val="24"/>
-          <w:szCs w:val="24"/>
-        </w:rPr>
-        <w:t>videojueguegos</w:t>
-      </w:r>
-      <w:proofErr w:type="spellEnd"/>
-      <w:r>
-        <w:rPr>
-          <w:rFonts w:ascii="Arial" w:hAnsi="Arial" w:cs="Arial"/>
-          <w:sz w:val="24"/>
-          <w:szCs w:val="24"/>
-        </w:rPr>
-        <w:t>.</w:t>
+        <w:t xml:space="preserve"> y una zona con los videojuegos.</w:t>
       </w:r>
     </w:p>
     <w:p>
@@ -7061,7 +7028,23 @@
           <w:sz w:val="24"/>
           <w:szCs w:val="24"/>
         </w:rPr>
-        <w:t xml:space="preserve"> está formado por una foto y un formulario donde puedes contactar con </w:t>
+        <w:t xml:space="preserve"> está </w:t>
+      </w:r>
+      <w:r>
+        <w:rPr>
+          <w:rFonts w:ascii="Arial" w:hAnsi="Arial" w:cs="Arial"/>
+          <w:sz w:val="24"/>
+          <w:szCs w:val="24"/>
+        </w:rPr>
+        <w:t>formada</w:t>
+      </w:r>
+      <w:r>
+        <w:rPr>
+          <w:rFonts w:ascii="Arial" w:hAnsi="Arial" w:cs="Arial"/>
+          <w:sz w:val="24"/>
+          <w:szCs w:val="24"/>
+        </w:rPr>
+        <w:t xml:space="preserve"> por una foto y un formulario donde puedes contactar con </w:t>
       </w:r>
       <w:proofErr w:type="spellStart"/>
       <w:r>
@@ -7714,6 +7697,7 @@
     </w:p>
     <w:p>
       <w:pPr>
+        <w:pStyle w:val="Prrafodelista"/>
         <w:jc w:val="center"/>
         <w:rPr>
           <w:rFonts w:ascii="Arial" w:hAnsi="Arial" w:cs="Arial"/>
@@ -7728,11 +7712,12 @@
           <w:szCs w:val="40"/>
         </w:rPr>
         <w:lastRenderedPageBreak/>
-        <w:t>PIE DE PÁGINA</w:t>
-      </w:r>
-    </w:p>
-    <w:p>
-      <w:pPr>
+        <w:t>ZONA DE CONTENIDO</w:t>
+      </w:r>
+    </w:p>
+    <w:p>
+      <w:pPr>
+        <w:pStyle w:val="Prrafodelista"/>
         <w:jc w:val="center"/>
         <w:rPr>
           <w:rFonts w:ascii="Arial" w:hAnsi="Arial" w:cs="Arial"/>
@@ -7743,6 +7728,1052 @@
     </w:p>
     <w:p>
       <w:pPr>
+        <w:pStyle w:val="Prrafodelista"/>
+        <w:numPr>
+          <w:ilvl w:val="0"/>
+          <w:numId w:val="1"/>
+        </w:numPr>
+        <w:rPr>
+          <w:rFonts w:ascii="Arial" w:hAnsi="Arial" w:cs="Arial"/>
+          <w:sz w:val="24"/>
+          <w:szCs w:val="24"/>
+        </w:rPr>
+      </w:pPr>
+      <w:r>
+        <w:rPr>
+          <w:rFonts w:ascii="Arial" w:hAnsi="Arial" w:cs="Arial"/>
+          <w:sz w:val="24"/>
+          <w:szCs w:val="24"/>
+        </w:rPr>
+        <w:t xml:space="preserve">La zona de contenido de </w:t>
+      </w:r>
+      <w:r>
+        <w:rPr>
+          <w:rFonts w:ascii="Arial" w:hAnsi="Arial" w:cs="Arial"/>
+          <w:sz w:val="24"/>
+          <w:szCs w:val="24"/>
+        </w:rPr>
+        <w:t xml:space="preserve">juego </w:t>
+      </w:r>
+      <w:r>
+        <w:rPr>
+          <w:rFonts w:ascii="Arial" w:hAnsi="Arial" w:cs="Arial"/>
+          <w:sz w:val="24"/>
+          <w:szCs w:val="24"/>
+        </w:rPr>
+        <w:t xml:space="preserve">se conforma por </w:t>
+      </w:r>
+      <w:r>
+        <w:rPr>
+          <w:rFonts w:ascii="Arial" w:hAnsi="Arial" w:cs="Arial"/>
+          <w:sz w:val="24"/>
+          <w:szCs w:val="24"/>
+        </w:rPr>
+        <w:t xml:space="preserve">3 </w:t>
+      </w:r>
+      <w:r>
+        <w:rPr>
+          <w:rFonts w:ascii="Arial" w:hAnsi="Arial" w:cs="Arial"/>
+          <w:sz w:val="24"/>
+          <w:szCs w:val="24"/>
+        </w:rPr>
+        <w:t>partes: en la primera parte</w:t>
+      </w:r>
+      <w:r>
+        <w:rPr>
+          <w:rFonts w:ascii="Arial" w:hAnsi="Arial" w:cs="Arial"/>
+          <w:sz w:val="24"/>
+          <w:szCs w:val="24"/>
+        </w:rPr>
+        <w:t xml:space="preserve"> está la barra de búsqueda por si quieres buscar otro juego</w:t>
+      </w:r>
+      <w:r>
+        <w:rPr>
+          <w:rFonts w:ascii="Arial" w:hAnsi="Arial" w:cs="Arial"/>
+          <w:sz w:val="24"/>
+          <w:szCs w:val="24"/>
+        </w:rPr>
+        <w:t>, en la segunda parte hay un</w:t>
+      </w:r>
+      <w:r>
+        <w:rPr>
+          <w:rFonts w:ascii="Arial" w:hAnsi="Arial" w:cs="Arial"/>
+          <w:sz w:val="24"/>
+          <w:szCs w:val="24"/>
+        </w:rPr>
+        <w:t xml:space="preserve">a foto de la caratula del juego y </w:t>
+      </w:r>
+      <w:r>
+        <w:rPr>
+          <w:rFonts w:ascii="Arial" w:hAnsi="Arial" w:cs="Arial"/>
+          <w:sz w:val="24"/>
+          <w:szCs w:val="24"/>
+        </w:rPr>
+        <w:t>en la tercera</w:t>
+      </w:r>
+      <w:r>
+        <w:rPr>
+          <w:rFonts w:ascii="Arial" w:hAnsi="Arial" w:cs="Arial"/>
+          <w:sz w:val="24"/>
+          <w:szCs w:val="24"/>
+        </w:rPr>
+        <w:t xml:space="preserve"> esta </w:t>
+      </w:r>
+      <w:r>
+        <w:rPr>
+          <w:rFonts w:ascii="Arial" w:hAnsi="Arial" w:cs="Arial"/>
+          <w:sz w:val="24"/>
+          <w:szCs w:val="24"/>
+        </w:rPr>
+        <w:t xml:space="preserve">toda </w:t>
+      </w:r>
+      <w:r>
+        <w:rPr>
+          <w:rFonts w:ascii="Arial" w:hAnsi="Arial" w:cs="Arial"/>
+          <w:sz w:val="24"/>
+          <w:szCs w:val="24"/>
+        </w:rPr>
+        <w:t>la información del videojuego</w:t>
+      </w:r>
+      <w:r>
+        <w:rPr>
+          <w:rFonts w:ascii="Arial" w:hAnsi="Arial" w:cs="Arial"/>
+          <w:sz w:val="24"/>
+          <w:szCs w:val="24"/>
+        </w:rPr>
+        <w:t>.</w:t>
+      </w:r>
+    </w:p>
+    <w:p>
+      <w:pPr>
+        <w:rPr>
+          <w:rFonts w:ascii="Arial" w:hAnsi="Arial" w:cs="Arial"/>
+          <w:sz w:val="24"/>
+          <w:szCs w:val="24"/>
+        </w:rPr>
+      </w:pPr>
+    </w:p>
+    <w:p>
+      <w:pPr>
+        <w:rPr>
+          <w:rFonts w:ascii="Arial" w:hAnsi="Arial" w:cs="Arial"/>
+          <w:sz w:val="24"/>
+          <w:szCs w:val="24"/>
+        </w:rPr>
+      </w:pPr>
+      <w:r>
+        <w:rPr>
+          <w:rFonts w:ascii="Arial" w:hAnsi="Arial" w:cs="Arial"/>
+          <w:noProof/>
+          <w:sz w:val="24"/>
+          <w:szCs w:val="24"/>
+        </w:rPr>
+        <w:drawing>
+          <wp:anchor distT="0" distB="0" distL="114300" distR="114300" simplePos="0" relativeHeight="251709440" behindDoc="0" locked="0" layoutInCell="1" allowOverlap="1" wp14:anchorId="29D34BCE" wp14:editId="73CB516A">
+            <wp:simplePos x="0" y="0"/>
+            <wp:positionH relativeFrom="margin">
+              <wp:align>center</wp:align>
+            </wp:positionH>
+            <wp:positionV relativeFrom="paragraph">
+              <wp:posOffset>5080</wp:posOffset>
+            </wp:positionV>
+            <wp:extent cx="5182323" cy="4782217"/>
+            <wp:effectExtent l="0" t="0" r="0" b="0"/>
+            <wp:wrapNone/>
+            <wp:docPr id="6" name="Imagen 6" descr="Diagrama, Forma&#10;&#10;Descripción generada automáticamente"/>
+            <wp:cNvGraphicFramePr>
+              <a:graphicFrameLocks xmlns:a="http://schemas.openxmlformats.org/drawingml/2006/main" noChangeAspect="1"/>
+            </wp:cNvGraphicFramePr>
+            <a:graphic xmlns:a="http://schemas.openxmlformats.org/drawingml/2006/main">
+              <a:graphicData uri="http://schemas.openxmlformats.org/drawingml/2006/picture">
+                <pic:pic xmlns:pic="http://schemas.openxmlformats.org/drawingml/2006/picture">
+                  <pic:nvPicPr>
+                    <pic:cNvPr id="6" name="Imagen 6" descr="Diagrama, Forma&#10;&#10;Descripción generada automáticamente"/>
+                    <pic:cNvPicPr/>
+                  </pic:nvPicPr>
+                  <pic:blipFill>
+                    <a:blip r:embed="rId16">
+                      <a:extLst>
+                        <a:ext uri="{28A0092B-C50C-407E-A947-70E740481C1C}">
+                          <a14:useLocalDpi xmlns:a14="http://schemas.microsoft.com/office/drawing/2010/main" val="0"/>
+                        </a:ext>
+                      </a:extLst>
+                    </a:blip>
+                    <a:stretch>
+                      <a:fillRect/>
+                    </a:stretch>
+                  </pic:blipFill>
+                  <pic:spPr>
+                    <a:xfrm>
+                      <a:off x="0" y="0"/>
+                      <a:ext cx="5182323" cy="4782217"/>
+                    </a:xfrm>
+                    <a:prstGeom prst="rect">
+                      <a:avLst/>
+                    </a:prstGeom>
+                  </pic:spPr>
+                </pic:pic>
+              </a:graphicData>
+            </a:graphic>
+          </wp:anchor>
+        </w:drawing>
+      </w:r>
+    </w:p>
+    <w:p>
+      <w:pPr>
+        <w:jc w:val="center"/>
+        <w:rPr>
+          <w:rFonts w:ascii="Arial" w:hAnsi="Arial" w:cs="Arial"/>
+          <w:sz w:val="40"/>
+          <w:szCs w:val="40"/>
+        </w:rPr>
+      </w:pPr>
+    </w:p>
+    <w:p>
+      <w:pPr>
+        <w:jc w:val="center"/>
+        <w:rPr>
+          <w:rFonts w:ascii="Arial" w:hAnsi="Arial" w:cs="Arial"/>
+          <w:sz w:val="40"/>
+          <w:szCs w:val="40"/>
+        </w:rPr>
+      </w:pPr>
+    </w:p>
+    <w:p>
+      <w:pPr>
+        <w:jc w:val="center"/>
+        <w:rPr>
+          <w:rFonts w:ascii="Arial" w:hAnsi="Arial" w:cs="Arial"/>
+          <w:sz w:val="40"/>
+          <w:szCs w:val="40"/>
+        </w:rPr>
+      </w:pPr>
+    </w:p>
+    <w:p>
+      <w:pPr>
+        <w:jc w:val="center"/>
+        <w:rPr>
+          <w:rFonts w:ascii="Arial" w:hAnsi="Arial" w:cs="Arial"/>
+          <w:sz w:val="40"/>
+          <w:szCs w:val="40"/>
+        </w:rPr>
+      </w:pPr>
+    </w:p>
+    <w:p>
+      <w:pPr>
+        <w:jc w:val="center"/>
+        <w:rPr>
+          <w:rFonts w:ascii="Arial" w:hAnsi="Arial" w:cs="Arial"/>
+          <w:sz w:val="40"/>
+          <w:szCs w:val="40"/>
+        </w:rPr>
+      </w:pPr>
+    </w:p>
+    <w:p>
+      <w:pPr>
+        <w:jc w:val="center"/>
+        <w:rPr>
+          <w:rFonts w:ascii="Arial" w:hAnsi="Arial" w:cs="Arial"/>
+          <w:sz w:val="40"/>
+          <w:szCs w:val="40"/>
+        </w:rPr>
+      </w:pPr>
+    </w:p>
+    <w:p>
+      <w:pPr>
+        <w:jc w:val="center"/>
+        <w:rPr>
+          <w:rFonts w:ascii="Arial" w:hAnsi="Arial" w:cs="Arial"/>
+          <w:sz w:val="40"/>
+          <w:szCs w:val="40"/>
+        </w:rPr>
+      </w:pPr>
+    </w:p>
+    <w:p>
+      <w:pPr>
+        <w:jc w:val="center"/>
+        <w:rPr>
+          <w:rFonts w:ascii="Arial" w:hAnsi="Arial" w:cs="Arial"/>
+          <w:sz w:val="40"/>
+          <w:szCs w:val="40"/>
+        </w:rPr>
+      </w:pPr>
+    </w:p>
+    <w:p>
+      <w:pPr>
+        <w:jc w:val="center"/>
+        <w:rPr>
+          <w:rFonts w:ascii="Arial" w:hAnsi="Arial" w:cs="Arial"/>
+          <w:sz w:val="40"/>
+          <w:szCs w:val="40"/>
+        </w:rPr>
+      </w:pPr>
+    </w:p>
+    <w:p>
+      <w:pPr>
+        <w:jc w:val="center"/>
+        <w:rPr>
+          <w:rFonts w:ascii="Arial" w:hAnsi="Arial" w:cs="Arial"/>
+          <w:sz w:val="40"/>
+          <w:szCs w:val="40"/>
+        </w:rPr>
+      </w:pPr>
+    </w:p>
+    <w:p>
+      <w:pPr>
+        <w:jc w:val="center"/>
+        <w:rPr>
+          <w:rFonts w:ascii="Arial" w:hAnsi="Arial" w:cs="Arial"/>
+          <w:sz w:val="40"/>
+          <w:szCs w:val="40"/>
+        </w:rPr>
+      </w:pPr>
+    </w:p>
+    <w:p>
+      <w:pPr>
+        <w:jc w:val="center"/>
+        <w:rPr>
+          <w:rFonts w:ascii="Arial" w:hAnsi="Arial" w:cs="Arial"/>
+          <w:sz w:val="40"/>
+          <w:szCs w:val="40"/>
+        </w:rPr>
+      </w:pPr>
+    </w:p>
+    <w:p>
+      <w:pPr>
+        <w:jc w:val="center"/>
+        <w:rPr>
+          <w:rFonts w:ascii="Arial" w:hAnsi="Arial" w:cs="Arial"/>
+          <w:sz w:val="40"/>
+          <w:szCs w:val="40"/>
+        </w:rPr>
+      </w:pPr>
+    </w:p>
+    <w:p>
+      <w:pPr>
+        <w:jc w:val="center"/>
+        <w:rPr>
+          <w:rFonts w:ascii="Arial" w:hAnsi="Arial" w:cs="Arial"/>
+          <w:sz w:val="40"/>
+          <w:szCs w:val="40"/>
+        </w:rPr>
+      </w:pPr>
+    </w:p>
+    <w:p>
+      <w:pPr>
+        <w:jc w:val="center"/>
+        <w:rPr>
+          <w:rFonts w:ascii="Arial" w:hAnsi="Arial" w:cs="Arial"/>
+          <w:sz w:val="40"/>
+          <w:szCs w:val="40"/>
+        </w:rPr>
+      </w:pPr>
+    </w:p>
+    <w:p>
+      <w:pPr>
+        <w:jc w:val="center"/>
+        <w:rPr>
+          <w:rFonts w:ascii="Arial" w:hAnsi="Arial" w:cs="Arial"/>
+          <w:sz w:val="40"/>
+          <w:szCs w:val="40"/>
+        </w:rPr>
+      </w:pPr>
+    </w:p>
+    <w:p>
+      <w:pPr>
+        <w:pStyle w:val="Prrafodelista"/>
+        <w:jc w:val="center"/>
+        <w:rPr>
+          <w:rFonts w:ascii="Arial" w:hAnsi="Arial" w:cs="Arial"/>
+          <w:sz w:val="40"/>
+          <w:szCs w:val="40"/>
+        </w:rPr>
+      </w:pPr>
+      <w:r>
+        <w:rPr>
+          <w:rFonts w:ascii="Arial" w:hAnsi="Arial" w:cs="Arial"/>
+          <w:sz w:val="40"/>
+          <w:szCs w:val="40"/>
+        </w:rPr>
+        <w:lastRenderedPageBreak/>
+        <w:t>ZONA DE CONTENIDO</w:t>
+      </w:r>
+    </w:p>
+    <w:p>
+      <w:pPr>
+        <w:pStyle w:val="Prrafodelista"/>
+        <w:jc w:val="center"/>
+        <w:rPr>
+          <w:rFonts w:ascii="Arial" w:hAnsi="Arial" w:cs="Arial"/>
+          <w:sz w:val="40"/>
+          <w:szCs w:val="40"/>
+        </w:rPr>
+      </w:pPr>
+    </w:p>
+    <w:p>
+      <w:pPr>
+        <w:pStyle w:val="Prrafodelista"/>
+        <w:numPr>
+          <w:ilvl w:val="0"/>
+          <w:numId w:val="1"/>
+        </w:numPr>
+        <w:rPr>
+          <w:rFonts w:ascii="Arial" w:hAnsi="Arial" w:cs="Arial"/>
+          <w:sz w:val="24"/>
+          <w:szCs w:val="24"/>
+        </w:rPr>
+      </w:pPr>
+      <w:r>
+        <w:rPr>
+          <w:rFonts w:ascii="Arial" w:hAnsi="Arial" w:cs="Arial"/>
+          <w:sz w:val="24"/>
+          <w:szCs w:val="24"/>
+        </w:rPr>
+        <w:t xml:space="preserve">La zona de contenido de juego se conforma por: </w:t>
+      </w:r>
+      <w:r>
+        <w:rPr>
+          <w:rFonts w:ascii="Arial" w:hAnsi="Arial" w:cs="Arial"/>
+          <w:sz w:val="24"/>
+          <w:szCs w:val="24"/>
+        </w:rPr>
+        <w:t>una barra de búsqueda arriba de la página por si quieres buscar otro juego y por los juegos buscados.</w:t>
+      </w:r>
+    </w:p>
+    <w:p>
+      <w:pPr>
+        <w:rPr>
+          <w:rFonts w:ascii="Arial" w:hAnsi="Arial" w:cs="Arial"/>
+          <w:sz w:val="24"/>
+          <w:szCs w:val="24"/>
+        </w:rPr>
+      </w:pPr>
+      <w:r>
+        <w:rPr>
+          <w:rFonts w:ascii="Arial" w:hAnsi="Arial" w:cs="Arial"/>
+          <w:noProof/>
+          <w:sz w:val="24"/>
+          <w:szCs w:val="24"/>
+        </w:rPr>
+        <w:drawing>
+          <wp:anchor distT="0" distB="0" distL="114300" distR="114300" simplePos="0" relativeHeight="251710464" behindDoc="0" locked="0" layoutInCell="1" allowOverlap="1" wp14:anchorId="7413E821" wp14:editId="210C9C23">
+            <wp:simplePos x="0" y="0"/>
+            <wp:positionH relativeFrom="margin">
+              <wp:align>center</wp:align>
+            </wp:positionH>
+            <wp:positionV relativeFrom="paragraph">
+              <wp:posOffset>46355</wp:posOffset>
+            </wp:positionV>
+            <wp:extent cx="4791744" cy="5649113"/>
+            <wp:effectExtent l="0" t="0" r="8890" b="8890"/>
+            <wp:wrapNone/>
+            <wp:docPr id="7" name="Imagen 7" descr="Forma, Polígono&#10;&#10;Descripción generada automáticamente"/>
+            <wp:cNvGraphicFramePr>
+              <a:graphicFrameLocks xmlns:a="http://schemas.openxmlformats.org/drawingml/2006/main" noChangeAspect="1"/>
+            </wp:cNvGraphicFramePr>
+            <a:graphic xmlns:a="http://schemas.openxmlformats.org/drawingml/2006/main">
+              <a:graphicData uri="http://schemas.openxmlformats.org/drawingml/2006/picture">
+                <pic:pic xmlns:pic="http://schemas.openxmlformats.org/drawingml/2006/picture">
+                  <pic:nvPicPr>
+                    <pic:cNvPr id="7" name="Imagen 7" descr="Forma, Polígono&#10;&#10;Descripción generada automáticamente"/>
+                    <pic:cNvPicPr/>
+                  </pic:nvPicPr>
+                  <pic:blipFill>
+                    <a:blip r:embed="rId17">
+                      <a:extLst>
+                        <a:ext uri="{28A0092B-C50C-407E-A947-70E740481C1C}">
+                          <a14:useLocalDpi xmlns:a14="http://schemas.microsoft.com/office/drawing/2010/main" val="0"/>
+                        </a:ext>
+                      </a:extLst>
+                    </a:blip>
+                    <a:stretch>
+                      <a:fillRect/>
+                    </a:stretch>
+                  </pic:blipFill>
+                  <pic:spPr>
+                    <a:xfrm>
+                      <a:off x="0" y="0"/>
+                      <a:ext cx="4791744" cy="5649113"/>
+                    </a:xfrm>
+                    <a:prstGeom prst="rect">
+                      <a:avLst/>
+                    </a:prstGeom>
+                  </pic:spPr>
+                </pic:pic>
+              </a:graphicData>
+            </a:graphic>
+          </wp:anchor>
+        </w:drawing>
+      </w:r>
+    </w:p>
+    <w:p>
+      <w:pPr>
+        <w:jc w:val="center"/>
+        <w:rPr>
+          <w:rFonts w:ascii="Arial" w:hAnsi="Arial" w:cs="Arial"/>
+          <w:sz w:val="40"/>
+          <w:szCs w:val="40"/>
+        </w:rPr>
+      </w:pPr>
+    </w:p>
+    <w:p>
+      <w:pPr>
+        <w:jc w:val="center"/>
+        <w:rPr>
+          <w:rFonts w:ascii="Arial" w:hAnsi="Arial" w:cs="Arial"/>
+          <w:sz w:val="40"/>
+          <w:szCs w:val="40"/>
+        </w:rPr>
+      </w:pPr>
+    </w:p>
+    <w:p>
+      <w:pPr>
+        <w:jc w:val="center"/>
+        <w:rPr>
+          <w:rFonts w:ascii="Arial" w:hAnsi="Arial" w:cs="Arial"/>
+          <w:sz w:val="40"/>
+          <w:szCs w:val="40"/>
+        </w:rPr>
+      </w:pPr>
+    </w:p>
+    <w:p>
+      <w:pPr>
+        <w:jc w:val="center"/>
+        <w:rPr>
+          <w:rFonts w:ascii="Arial" w:hAnsi="Arial" w:cs="Arial"/>
+          <w:sz w:val="40"/>
+          <w:szCs w:val="40"/>
+        </w:rPr>
+      </w:pPr>
+    </w:p>
+    <w:p>
+      <w:pPr>
+        <w:jc w:val="center"/>
+        <w:rPr>
+          <w:rFonts w:ascii="Arial" w:hAnsi="Arial" w:cs="Arial"/>
+          <w:sz w:val="40"/>
+          <w:szCs w:val="40"/>
+        </w:rPr>
+      </w:pPr>
+    </w:p>
+    <w:p>
+      <w:pPr>
+        <w:jc w:val="center"/>
+        <w:rPr>
+          <w:rFonts w:ascii="Arial" w:hAnsi="Arial" w:cs="Arial"/>
+          <w:sz w:val="40"/>
+          <w:szCs w:val="40"/>
+        </w:rPr>
+      </w:pPr>
+    </w:p>
+    <w:p>
+      <w:pPr>
+        <w:jc w:val="center"/>
+        <w:rPr>
+          <w:rFonts w:ascii="Arial" w:hAnsi="Arial" w:cs="Arial"/>
+          <w:sz w:val="40"/>
+          <w:szCs w:val="40"/>
+        </w:rPr>
+      </w:pPr>
+    </w:p>
+    <w:p>
+      <w:pPr>
+        <w:jc w:val="center"/>
+        <w:rPr>
+          <w:rFonts w:ascii="Arial" w:hAnsi="Arial" w:cs="Arial"/>
+          <w:sz w:val="40"/>
+          <w:szCs w:val="40"/>
+        </w:rPr>
+      </w:pPr>
+    </w:p>
+    <w:p>
+      <w:pPr>
+        <w:jc w:val="center"/>
+        <w:rPr>
+          <w:rFonts w:ascii="Arial" w:hAnsi="Arial" w:cs="Arial"/>
+          <w:sz w:val="40"/>
+          <w:szCs w:val="40"/>
+        </w:rPr>
+      </w:pPr>
+    </w:p>
+    <w:p>
+      <w:pPr>
+        <w:jc w:val="center"/>
+        <w:rPr>
+          <w:rFonts w:ascii="Arial" w:hAnsi="Arial" w:cs="Arial"/>
+          <w:sz w:val="40"/>
+          <w:szCs w:val="40"/>
+        </w:rPr>
+      </w:pPr>
+    </w:p>
+    <w:p>
+      <w:pPr>
+        <w:jc w:val="center"/>
+        <w:rPr>
+          <w:rFonts w:ascii="Arial" w:hAnsi="Arial" w:cs="Arial"/>
+          <w:sz w:val="40"/>
+          <w:szCs w:val="40"/>
+        </w:rPr>
+      </w:pPr>
+    </w:p>
+    <w:p>
+      <w:pPr>
+        <w:jc w:val="center"/>
+        <w:rPr>
+          <w:rFonts w:ascii="Arial" w:hAnsi="Arial" w:cs="Arial"/>
+          <w:sz w:val="40"/>
+          <w:szCs w:val="40"/>
+        </w:rPr>
+      </w:pPr>
+    </w:p>
+    <w:p>
+      <w:pPr>
+        <w:jc w:val="center"/>
+        <w:rPr>
+          <w:rFonts w:ascii="Arial" w:hAnsi="Arial" w:cs="Arial"/>
+          <w:sz w:val="40"/>
+          <w:szCs w:val="40"/>
+        </w:rPr>
+      </w:pPr>
+    </w:p>
+    <w:p>
+      <w:pPr>
+        <w:jc w:val="center"/>
+        <w:rPr>
+          <w:rFonts w:ascii="Arial" w:hAnsi="Arial" w:cs="Arial"/>
+          <w:sz w:val="40"/>
+          <w:szCs w:val="40"/>
+        </w:rPr>
+      </w:pPr>
+    </w:p>
+    <w:p>
+      <w:pPr>
+        <w:jc w:val="center"/>
+        <w:rPr>
+          <w:rFonts w:ascii="Arial" w:hAnsi="Arial" w:cs="Arial"/>
+          <w:sz w:val="40"/>
+          <w:szCs w:val="40"/>
+        </w:rPr>
+      </w:pPr>
+    </w:p>
+    <w:p>
+      <w:pPr>
+        <w:jc w:val="center"/>
+        <w:rPr>
+          <w:rFonts w:ascii="Arial" w:hAnsi="Arial" w:cs="Arial"/>
+          <w:sz w:val="40"/>
+          <w:szCs w:val="40"/>
+        </w:rPr>
+      </w:pPr>
+    </w:p>
+    <w:p>
+      <w:pPr>
+        <w:jc w:val="center"/>
+        <w:rPr>
+          <w:rFonts w:ascii="Arial" w:hAnsi="Arial" w:cs="Arial"/>
+          <w:sz w:val="40"/>
+          <w:szCs w:val="40"/>
+        </w:rPr>
+      </w:pPr>
+    </w:p>
+    <w:p>
+      <w:pPr>
+        <w:pStyle w:val="Prrafodelista"/>
+        <w:jc w:val="center"/>
+        <w:rPr>
+          <w:rFonts w:ascii="Arial" w:hAnsi="Arial" w:cs="Arial"/>
+          <w:sz w:val="40"/>
+          <w:szCs w:val="40"/>
+        </w:rPr>
+      </w:pPr>
+      <w:r>
+        <w:rPr>
+          <w:rFonts w:ascii="Arial" w:hAnsi="Arial" w:cs="Arial"/>
+          <w:sz w:val="40"/>
+          <w:szCs w:val="40"/>
+        </w:rPr>
+        <w:lastRenderedPageBreak/>
+        <w:t>ZONA DE CONTENIDO</w:t>
+      </w:r>
+    </w:p>
+    <w:p>
+      <w:pPr>
+        <w:pStyle w:val="Prrafodelista"/>
+        <w:jc w:val="center"/>
+        <w:rPr>
+          <w:rFonts w:ascii="Arial" w:hAnsi="Arial" w:cs="Arial"/>
+          <w:sz w:val="40"/>
+          <w:szCs w:val="40"/>
+        </w:rPr>
+      </w:pPr>
+    </w:p>
+    <w:p>
+      <w:pPr>
+        <w:pStyle w:val="Prrafodelista"/>
+        <w:rPr>
+          <w:rFonts w:ascii="Arial" w:hAnsi="Arial" w:cs="Arial"/>
+          <w:sz w:val="24"/>
+          <w:szCs w:val="24"/>
+        </w:rPr>
+      </w:pPr>
+    </w:p>
+    <w:p>
+      <w:pPr>
+        <w:pStyle w:val="Prrafodelista"/>
+        <w:numPr>
+          <w:ilvl w:val="0"/>
+          <w:numId w:val="1"/>
+        </w:numPr>
+        <w:rPr>
+          <w:rFonts w:ascii="Arial" w:hAnsi="Arial" w:cs="Arial"/>
+          <w:sz w:val="24"/>
+          <w:szCs w:val="24"/>
+        </w:rPr>
+      </w:pPr>
+      <w:r>
+        <w:rPr>
+          <w:rFonts w:ascii="Arial" w:hAnsi="Arial" w:cs="Arial"/>
+          <w:sz w:val="24"/>
+          <w:szCs w:val="24"/>
+        </w:rPr>
+        <w:t xml:space="preserve">La zona de contenido de </w:t>
+      </w:r>
+      <w:proofErr w:type="spellStart"/>
+      <w:r>
+        <w:rPr>
+          <w:rFonts w:ascii="Arial" w:hAnsi="Arial" w:cs="Arial"/>
+          <w:sz w:val="24"/>
+          <w:szCs w:val="24"/>
+        </w:rPr>
+        <w:t>Login</w:t>
+      </w:r>
+      <w:proofErr w:type="spellEnd"/>
+      <w:r>
+        <w:rPr>
+          <w:rFonts w:ascii="Arial" w:hAnsi="Arial" w:cs="Arial"/>
+          <w:sz w:val="24"/>
+          <w:szCs w:val="24"/>
+        </w:rPr>
+        <w:t xml:space="preserve"> </w:t>
+      </w:r>
+      <w:r>
+        <w:rPr>
+          <w:rFonts w:ascii="Arial" w:hAnsi="Arial" w:cs="Arial"/>
+          <w:sz w:val="24"/>
+          <w:szCs w:val="24"/>
+        </w:rPr>
+        <w:t xml:space="preserve">se conforma por un formulario con el cual te puedes </w:t>
+      </w:r>
+      <w:proofErr w:type="spellStart"/>
+      <w:r>
+        <w:rPr>
+          <w:rFonts w:ascii="Arial" w:hAnsi="Arial" w:cs="Arial"/>
+          <w:sz w:val="24"/>
+          <w:szCs w:val="24"/>
+        </w:rPr>
+        <w:t>Logea</w:t>
+      </w:r>
+      <w:r>
+        <w:rPr>
+          <w:rFonts w:ascii="Arial" w:hAnsi="Arial" w:cs="Arial"/>
+          <w:sz w:val="24"/>
+          <w:szCs w:val="24"/>
+        </w:rPr>
+        <w:t>r</w:t>
+      </w:r>
+      <w:proofErr w:type="spellEnd"/>
+      <w:r>
+        <w:rPr>
+          <w:rFonts w:ascii="Arial" w:hAnsi="Arial" w:cs="Arial"/>
+          <w:sz w:val="24"/>
+          <w:szCs w:val="24"/>
+        </w:rPr>
+        <w:t xml:space="preserve"> en la página </w:t>
+      </w:r>
+      <w:proofErr w:type="spellStart"/>
+      <w:r>
+        <w:rPr>
+          <w:rFonts w:ascii="Arial" w:hAnsi="Arial" w:cs="Arial"/>
+          <w:sz w:val="24"/>
+          <w:szCs w:val="24"/>
+        </w:rPr>
+        <w:t>Gamedia</w:t>
+      </w:r>
+      <w:proofErr w:type="spellEnd"/>
+      <w:r>
+        <w:rPr>
+          <w:rFonts w:ascii="Arial" w:hAnsi="Arial" w:cs="Arial"/>
+          <w:sz w:val="24"/>
+          <w:szCs w:val="24"/>
+        </w:rPr>
+        <w:t>.</w:t>
+      </w:r>
+    </w:p>
+    <w:p>
+      <w:pPr>
+        <w:rPr>
+          <w:rFonts w:ascii="Arial" w:hAnsi="Arial" w:cs="Arial"/>
+          <w:sz w:val="24"/>
+          <w:szCs w:val="24"/>
+        </w:rPr>
+      </w:pPr>
+    </w:p>
+    <w:p>
+      <w:pPr>
+        <w:rPr>
+          <w:rFonts w:ascii="Arial" w:hAnsi="Arial" w:cs="Arial"/>
+          <w:sz w:val="24"/>
+          <w:szCs w:val="24"/>
+        </w:rPr>
+      </w:pPr>
+      <w:r>
+        <w:rPr>
+          <w:rFonts w:ascii="Arial" w:hAnsi="Arial" w:cs="Arial"/>
+          <w:noProof/>
+          <w:sz w:val="24"/>
+          <w:szCs w:val="24"/>
+        </w:rPr>
+        <w:drawing>
+          <wp:anchor distT="0" distB="0" distL="114300" distR="114300" simplePos="0" relativeHeight="251711488" behindDoc="0" locked="0" layoutInCell="1" allowOverlap="1" wp14:anchorId="68A2510F" wp14:editId="22CDE136">
+            <wp:simplePos x="0" y="0"/>
+            <wp:positionH relativeFrom="margin">
+              <wp:align>center</wp:align>
+            </wp:positionH>
+            <wp:positionV relativeFrom="paragraph">
+              <wp:posOffset>166370</wp:posOffset>
+            </wp:positionV>
+            <wp:extent cx="4477375" cy="5382376"/>
+            <wp:effectExtent l="0" t="0" r="0" b="8890"/>
+            <wp:wrapNone/>
+            <wp:docPr id="8" name="Imagen 8" descr="Interfaz de usuario gráfica, Texto&#10;&#10;Descripción generada automáticamente"/>
+            <wp:cNvGraphicFramePr>
+              <a:graphicFrameLocks xmlns:a="http://schemas.openxmlformats.org/drawingml/2006/main" noChangeAspect="1"/>
+            </wp:cNvGraphicFramePr>
+            <a:graphic xmlns:a="http://schemas.openxmlformats.org/drawingml/2006/main">
+              <a:graphicData uri="http://schemas.openxmlformats.org/drawingml/2006/picture">
+                <pic:pic xmlns:pic="http://schemas.openxmlformats.org/drawingml/2006/picture">
+                  <pic:nvPicPr>
+                    <pic:cNvPr id="8" name="Imagen 8" descr="Interfaz de usuario gráfica, Texto&#10;&#10;Descripción generada automáticamente"/>
+                    <pic:cNvPicPr/>
+                  </pic:nvPicPr>
+                  <pic:blipFill>
+                    <a:blip r:embed="rId18">
+                      <a:extLst>
+                        <a:ext uri="{28A0092B-C50C-407E-A947-70E740481C1C}">
+                          <a14:useLocalDpi xmlns:a14="http://schemas.microsoft.com/office/drawing/2010/main" val="0"/>
+                        </a:ext>
+                      </a:extLst>
+                    </a:blip>
+                    <a:stretch>
+                      <a:fillRect/>
+                    </a:stretch>
+                  </pic:blipFill>
+                  <pic:spPr>
+                    <a:xfrm>
+                      <a:off x="0" y="0"/>
+                      <a:ext cx="4477375" cy="5382376"/>
+                    </a:xfrm>
+                    <a:prstGeom prst="rect">
+                      <a:avLst/>
+                    </a:prstGeom>
+                  </pic:spPr>
+                </pic:pic>
+              </a:graphicData>
+            </a:graphic>
+          </wp:anchor>
+        </w:drawing>
+      </w:r>
+    </w:p>
+    <w:p>
+      <w:pPr>
+        <w:jc w:val="center"/>
+        <w:rPr>
+          <w:rFonts w:ascii="Arial" w:hAnsi="Arial" w:cs="Arial"/>
+          <w:sz w:val="40"/>
+          <w:szCs w:val="40"/>
+        </w:rPr>
+      </w:pPr>
+    </w:p>
+    <w:p>
+      <w:pPr>
+        <w:jc w:val="center"/>
+        <w:rPr>
+          <w:rFonts w:ascii="Arial" w:hAnsi="Arial" w:cs="Arial"/>
+          <w:sz w:val="40"/>
+          <w:szCs w:val="40"/>
+        </w:rPr>
+      </w:pPr>
+    </w:p>
+    <w:p>
+      <w:pPr>
+        <w:jc w:val="center"/>
+        <w:rPr>
+          <w:rFonts w:ascii="Arial" w:hAnsi="Arial" w:cs="Arial"/>
+          <w:sz w:val="40"/>
+          <w:szCs w:val="40"/>
+        </w:rPr>
+      </w:pPr>
+    </w:p>
+    <w:p>
+      <w:pPr>
+        <w:jc w:val="center"/>
+        <w:rPr>
+          <w:rFonts w:ascii="Arial" w:hAnsi="Arial" w:cs="Arial"/>
+          <w:sz w:val="40"/>
+          <w:szCs w:val="40"/>
+        </w:rPr>
+      </w:pPr>
+    </w:p>
+    <w:p>
+      <w:pPr>
+        <w:jc w:val="center"/>
+        <w:rPr>
+          <w:rFonts w:ascii="Arial" w:hAnsi="Arial" w:cs="Arial"/>
+          <w:sz w:val="40"/>
+          <w:szCs w:val="40"/>
+        </w:rPr>
+      </w:pPr>
+    </w:p>
+    <w:p>
+      <w:pPr>
+        <w:jc w:val="center"/>
+        <w:rPr>
+          <w:rFonts w:ascii="Arial" w:hAnsi="Arial" w:cs="Arial"/>
+          <w:sz w:val="40"/>
+          <w:szCs w:val="40"/>
+        </w:rPr>
+      </w:pPr>
+    </w:p>
+    <w:p>
+      <w:pPr>
+        <w:jc w:val="center"/>
+        <w:rPr>
+          <w:rFonts w:ascii="Arial" w:hAnsi="Arial" w:cs="Arial"/>
+          <w:sz w:val="40"/>
+          <w:szCs w:val="40"/>
+        </w:rPr>
+      </w:pPr>
+    </w:p>
+    <w:p>
+      <w:pPr>
+        <w:jc w:val="center"/>
+        <w:rPr>
+          <w:rFonts w:ascii="Arial" w:hAnsi="Arial" w:cs="Arial"/>
+          <w:sz w:val="40"/>
+          <w:szCs w:val="40"/>
+        </w:rPr>
+      </w:pPr>
+    </w:p>
+    <w:p>
+      <w:pPr>
+        <w:jc w:val="center"/>
+        <w:rPr>
+          <w:rFonts w:ascii="Arial" w:hAnsi="Arial" w:cs="Arial"/>
+          <w:sz w:val="40"/>
+          <w:szCs w:val="40"/>
+        </w:rPr>
+      </w:pPr>
+    </w:p>
+    <w:p>
+      <w:pPr>
+        <w:jc w:val="center"/>
+        <w:rPr>
+          <w:rFonts w:ascii="Arial" w:hAnsi="Arial" w:cs="Arial"/>
+          <w:sz w:val="40"/>
+          <w:szCs w:val="40"/>
+        </w:rPr>
+      </w:pPr>
+    </w:p>
+    <w:p>
+      <w:pPr>
+        <w:jc w:val="center"/>
+        <w:rPr>
+          <w:rFonts w:ascii="Arial" w:hAnsi="Arial" w:cs="Arial"/>
+          <w:sz w:val="40"/>
+          <w:szCs w:val="40"/>
+        </w:rPr>
+      </w:pPr>
+    </w:p>
+    <w:p>
+      <w:pPr>
+        <w:jc w:val="center"/>
+        <w:rPr>
+          <w:rFonts w:ascii="Arial" w:hAnsi="Arial" w:cs="Arial"/>
+          <w:sz w:val="40"/>
+          <w:szCs w:val="40"/>
+        </w:rPr>
+      </w:pPr>
+    </w:p>
+    <w:p>
+      <w:pPr>
+        <w:jc w:val="center"/>
+        <w:rPr>
+          <w:rFonts w:ascii="Arial" w:hAnsi="Arial" w:cs="Arial"/>
+          <w:sz w:val="40"/>
+          <w:szCs w:val="40"/>
+        </w:rPr>
+      </w:pPr>
+    </w:p>
+    <w:p>
+      <w:pPr>
+        <w:jc w:val="center"/>
+        <w:rPr>
+          <w:rFonts w:ascii="Arial" w:hAnsi="Arial" w:cs="Arial"/>
+          <w:sz w:val="40"/>
+          <w:szCs w:val="40"/>
+        </w:rPr>
+      </w:pPr>
+    </w:p>
+    <w:p>
+      <w:pPr>
+        <w:jc w:val="center"/>
+        <w:rPr>
+          <w:rFonts w:ascii="Arial" w:hAnsi="Arial" w:cs="Arial"/>
+          <w:sz w:val="40"/>
+          <w:szCs w:val="40"/>
+        </w:rPr>
+      </w:pPr>
+    </w:p>
+    <w:p>
+      <w:pPr>
+        <w:jc w:val="center"/>
+        <w:rPr>
+          <w:rFonts w:ascii="Arial" w:hAnsi="Arial" w:cs="Arial"/>
+          <w:sz w:val="40"/>
+          <w:szCs w:val="40"/>
+        </w:rPr>
+      </w:pPr>
+    </w:p>
+    <w:p>
+      <w:pPr>
+        <w:jc w:val="center"/>
+        <w:rPr>
+          <w:rFonts w:ascii="Arial" w:hAnsi="Arial" w:cs="Arial"/>
+          <w:sz w:val="40"/>
+          <w:szCs w:val="40"/>
+        </w:rPr>
+      </w:pPr>
+      <w:r>
+        <w:rPr>
+          <w:rFonts w:ascii="Arial" w:hAnsi="Arial" w:cs="Arial"/>
+          <w:sz w:val="40"/>
+          <w:szCs w:val="40"/>
+        </w:rPr>
+        <w:lastRenderedPageBreak/>
+        <w:t>PIE DE PÁGINA</w:t>
+      </w:r>
+    </w:p>
+    <w:p>
+      <w:pPr>
+        <w:rPr>
+          <w:rFonts w:ascii="Arial" w:hAnsi="Arial" w:cs="Arial"/>
+          <w:sz w:val="24"/>
+          <w:szCs w:val="24"/>
+        </w:rPr>
+      </w:pPr>
+    </w:p>
+    <w:p>
+      <w:pPr>
         <w:rPr>
           <w:rFonts w:ascii="Arial" w:hAnsi="Arial" w:cs="Arial"/>
           <w:sz w:val="24"/>
@@ -7789,7 +8820,25 @@
           <w:sz w:val="24"/>
           <w:szCs w:val="24"/>
         </w:rPr>
-        <w:t xml:space="preserve">iconos de las redes sociales de la página web y son enlaces si los clicas </w:t>
+        <w:t xml:space="preserve">iconos de las redes sociales de la página web y son enlaces si </w:t>
+      </w:r>
+      <w:proofErr w:type="gramStart"/>
+      <w:r>
+        <w:rPr>
+          <w:rFonts w:ascii="Arial" w:hAnsi="Arial" w:cs="Arial"/>
+          <w:sz w:val="24"/>
+          <w:szCs w:val="24"/>
+        </w:rPr>
+        <w:t>los clicas</w:t>
+      </w:r>
+      <w:proofErr w:type="gramEnd"/>
+      <w:r>
+        <w:rPr>
+          <w:rFonts w:ascii="Arial" w:hAnsi="Arial" w:cs="Arial"/>
+          <w:sz w:val="24"/>
+          <w:szCs w:val="24"/>
+        </w:rPr>
+        <w:t xml:space="preserve"> </w:t>
       </w:r>
       <w:r>
         <w:rPr>
@@ -7867,7 +8916,7 @@
                     <pic:cNvPicPr/>
                   </pic:nvPicPr>
                   <pic:blipFill>
-                    <a:blip r:embed="rId16">
+                    <a:blip r:embed="rId19">
                       <a:extLst>
                         <a:ext uri="{28A0092B-C50C-407E-A947-70E740481C1C}">
                           <a14:useLocalDpi xmlns:a14="http://schemas.microsoft.com/office/drawing/2010/main" val="0"/>
@@ -8142,7 +9191,7 @@
                     <pic:cNvPicPr/>
                   </pic:nvPicPr>
                   <pic:blipFill>
-                    <a:blip r:embed="rId17">
+                    <a:blip r:embed="rId20">
                       <a:extLst>
                         <a:ext uri="{28A0092B-C50C-407E-A947-70E740481C1C}">
                           <a14:useLocalDpi xmlns:a14="http://schemas.microsoft.com/office/drawing/2010/main" val="0"/>
@@ -8325,7 +9374,7 @@
                     <pic:cNvPicPr/>
                   </pic:nvPicPr>
                   <pic:blipFill>
-                    <a:blip r:embed="rId18">
+                    <a:blip r:embed="rId21">
                       <a:extLst>
                         <a:ext uri="{28A0092B-C50C-407E-A947-70E740481C1C}">
                           <a14:useLocalDpi xmlns:a14="http://schemas.microsoft.com/office/drawing/2010/main" val="0"/>
@@ -8562,7 +9611,7 @@
                     <pic:cNvPicPr/>
                   </pic:nvPicPr>
                   <pic:blipFill>
-                    <a:blip r:embed="rId19">
+                    <a:blip r:embed="rId22">
                       <a:extLst>
                         <a:ext uri="{28A0092B-C50C-407E-A947-70E740481C1C}">
                           <a14:useLocalDpi xmlns:a14="http://schemas.microsoft.com/office/drawing/2010/main" val="0"/>
@@ -8620,7 +9669,7 @@
                     <pic:cNvPicPr/>
                   </pic:nvPicPr>
                   <pic:blipFill>
-                    <a:blip r:embed="rId20">
+                    <a:blip r:embed="rId23">
                       <a:extLst>
                         <a:ext uri="{28A0092B-C50C-407E-A947-70E740481C1C}">
                           <a14:useLocalDpi xmlns:a14="http://schemas.microsoft.com/office/drawing/2010/main" val="0"/>
@@ -8678,7 +9727,7 @@
                     <pic:cNvPicPr/>
                   </pic:nvPicPr>
                   <pic:blipFill>
-                    <a:blip r:embed="rId21">
+                    <a:blip r:embed="rId24">
                       <a:extLst>
                         <a:ext uri="{28A0092B-C50C-407E-A947-70E740481C1C}">
                           <a14:useLocalDpi xmlns:a14="http://schemas.microsoft.com/office/drawing/2010/main" val="0"/>
@@ -8807,7 +9856,7 @@
                     <pic:cNvPicPr/>
                   </pic:nvPicPr>
                   <pic:blipFill>
-                    <a:blip r:embed="rId22">
+                    <a:blip r:embed="rId25">
                       <a:extLst>
                         <a:ext uri="{28A0092B-C50C-407E-A947-70E740481C1C}">
                           <a14:useLocalDpi xmlns:a14="http://schemas.microsoft.com/office/drawing/2010/main" val="0"/>
@@ -8905,7 +9954,15 @@
           <w:sz w:val="24"/>
           <w:szCs w:val="24"/>
         </w:rPr>
-        <w:t>El video principal de home es Allx5</w:t>
+        <w:t xml:space="preserve">La imagen </w:t>
+      </w:r>
+      <w:r>
+        <w:rPr>
+          <w:rFonts w:ascii="Arial" w:hAnsi="Arial" w:cs="Arial"/>
+          <w:sz w:val="24"/>
+          <w:szCs w:val="24"/>
+        </w:rPr>
+        <w:t>principal de home es Allx5</w:t>
       </w:r>
       <w:r>
         <w:rPr>
@@ -9270,7 +10327,7 @@
                     <pic:cNvPicPr/>
                   </pic:nvPicPr>
                   <pic:blipFill>
-                    <a:blip r:embed="rId23">
+                    <a:blip r:embed="rId26">
                       <a:extLst>
                         <a:ext uri="{28A0092B-C50C-407E-A947-70E740481C1C}">
                           <a14:useLocalDpi xmlns:a14="http://schemas.microsoft.com/office/drawing/2010/main" val="0"/>
@@ -9471,7 +10528,7 @@
                     <pic:cNvPicPr/>
                   </pic:nvPicPr>
                   <pic:blipFill>
-                    <a:blip r:embed="rId24">
+                    <a:blip r:embed="rId27">
                       <a:extLst>
                         <a:ext uri="{28A0092B-C50C-407E-A947-70E740481C1C}">
                           <a14:useLocalDpi xmlns:a14="http://schemas.microsoft.com/office/drawing/2010/main" val="0"/>
@@ -9621,7 +10678,7 @@
                     <pic:cNvPicPr/>
                   </pic:nvPicPr>
                   <pic:blipFill>
-                    <a:blip r:embed="rId25">
+                    <a:blip r:embed="rId28">
                       <a:extLst>
                         <a:ext uri="{28A0092B-C50C-407E-A947-70E740481C1C}">
                           <a14:useLocalDpi xmlns:a14="http://schemas.microsoft.com/office/drawing/2010/main" val="0"/>
@@ -9779,7 +10836,7 @@
                     <pic:cNvPicPr/>
                   </pic:nvPicPr>
                   <pic:blipFill>
-                    <a:blip r:embed="rId26">
+                    <a:blip r:embed="rId29">
                       <a:extLst>
                         <a:ext uri="{28A0092B-C50C-407E-A947-70E740481C1C}">
                           <a14:useLocalDpi xmlns:a14="http://schemas.microsoft.com/office/drawing/2010/main" val="0"/>
@@ -10080,7 +11137,7 @@
           <w:szCs w:val="24"/>
         </w:rPr>
         <w:drawing>
-          <wp:anchor distT="0" distB="0" distL="114300" distR="114300" simplePos="0" relativeHeight="251705344" behindDoc="1" locked="0" layoutInCell="1" allowOverlap="1" wp14:anchorId="7335D079" wp14:editId="5604A2E4">
+          <wp:anchor distT="0" distB="0" distL="114300" distR="114300" simplePos="0" relativeHeight="251705344" behindDoc="1" locked="0" layoutInCell="1" allowOverlap="1" wp14:anchorId="7335D079" wp14:editId="5A95B484">
             <wp:simplePos x="0" y="0"/>
             <wp:positionH relativeFrom="margin">
               <wp:align>center</wp:align>
@@ -10113,7 +11170,7 @@
                     </pic:cNvPicPr>
                   </pic:nvPicPr>
                   <pic:blipFill>
-                    <a:blip r:embed="rId27">
+                    <a:blip r:embed="rId30">
                       <a:extLst>
                         <a:ext uri="{28A0092B-C50C-407E-A947-70E740481C1C}">
                           <a14:useLocalDpi xmlns:a14="http://schemas.microsoft.com/office/drawing/2010/main" val="0"/>
@@ -10180,6 +11237,16 @@
     </w:p>
     <w:p>
       <w:pPr>
+        <w:jc w:val="center"/>
+        <w:rPr>
+          <w:rFonts w:ascii="Arial" w:hAnsi="Arial" w:cs="Arial"/>
+          <w:sz w:val="40"/>
+          <w:szCs w:val="40"/>
+        </w:rPr>
+      </w:pPr>
+    </w:p>
+    <w:p>
+      <w:pPr>
         <w:pStyle w:val="Prrafodelista"/>
         <w:numPr>
           <w:ilvl w:val="0"/>
@@ -10216,7 +11283,7 @@
           <w:szCs w:val="24"/>
         </w:rPr>
         <w:drawing>
-          <wp:anchor distT="0" distB="0" distL="114300" distR="114300" simplePos="0" relativeHeight="251708416" behindDoc="0" locked="0" layoutInCell="1" allowOverlap="1" wp14:anchorId="368BD239" wp14:editId="61891D24">
+          <wp:anchor distT="0" distB="0" distL="114300" distR="114300" simplePos="0" relativeHeight="251708416" behindDoc="0" locked="0" layoutInCell="1" allowOverlap="1" wp14:anchorId="368BD239" wp14:editId="5D62678B">
             <wp:simplePos x="0" y="0"/>
             <wp:positionH relativeFrom="margin">
               <wp:align>left</wp:align>
@@ -10241,7 +11308,7 @@
                     </pic:cNvPicPr>
                   </pic:nvPicPr>
                   <pic:blipFill>
-                    <a:blip r:embed="rId16">
+                    <a:blip r:embed="rId19">
                       <a:extLst>
                         <a:ext uri="{28A0092B-C50C-407E-A947-70E740481C1C}">
                           <a14:useLocalDpi xmlns:a14="http://schemas.microsoft.com/office/drawing/2010/main" val="0"/>
@@ -10286,22 +11353,22 @@
           <w:szCs w:val="24"/>
         </w:rPr>
         <w:drawing>
-          <wp:anchor distT="0" distB="0" distL="114300" distR="114300" simplePos="0" relativeHeight="251706368" behindDoc="1" locked="0" layoutInCell="1" allowOverlap="1" wp14:anchorId="3384AB79" wp14:editId="293762F9">
+          <wp:anchor distT="0" distB="0" distL="114300" distR="114300" simplePos="0" relativeHeight="251706368" behindDoc="1" locked="0" layoutInCell="1" allowOverlap="1" wp14:anchorId="3384AB79" wp14:editId="0156F79D">
             <wp:simplePos x="0" y="0"/>
             <wp:positionH relativeFrom="margin">
               <wp:align>center</wp:align>
             </wp:positionH>
             <wp:positionV relativeFrom="paragraph">
-              <wp:posOffset>371475</wp:posOffset>
+              <wp:posOffset>374015</wp:posOffset>
             </wp:positionV>
             <wp:extent cx="5114925" cy="6715125"/>
-            <wp:effectExtent l="0" t="0" r="9525" b="9525"/>
+            <wp:effectExtent l="0" t="0" r="0" b="5715"/>
             <wp:wrapTight wrapText="bothSides">
               <wp:wrapPolygon edited="0">
                 <wp:start x="0" y="0"/>
-                <wp:lineTo x="0" y="21569"/>
-                <wp:lineTo x="21560" y="21569"/>
-                <wp:lineTo x="21560" y="0"/>
+                <wp:lineTo x="0" y="21555"/>
+                <wp:lineTo x="21516" y="21555"/>
+                <wp:lineTo x="21516" y="0"/>
                 <wp:lineTo x="0" y="0"/>
               </wp:wrapPolygon>
             </wp:wrapTight>
@@ -10319,7 +11386,7 @@
                     </pic:cNvPicPr>
                   </pic:nvPicPr>
                   <pic:blipFill>
-                    <a:blip r:embed="rId28">
+                    <a:blip r:embed="rId31">
                       <a:extLst>
                         <a:ext uri="{28A0092B-C50C-407E-A947-70E740481C1C}">
                           <a14:useLocalDpi xmlns:a14="http://schemas.microsoft.com/office/drawing/2010/main" val="0"/>
@@ -10368,23 +11435,6 @@
     </w:p>
     <w:p>
       <w:pPr>
-        <w:rPr>
-          <w:rFonts w:ascii="Arial" w:hAnsi="Arial" w:cs="Arial"/>
-          <w:sz w:val="24"/>
-          <w:szCs w:val="24"/>
-        </w:rPr>
-      </w:pPr>
-      <w:r>
-        <w:rPr>
-          <w:rFonts w:ascii="Arial" w:hAnsi="Arial" w:cs="Arial"/>
-          <w:sz w:val="24"/>
-          <w:szCs w:val="24"/>
-        </w:rPr>
-        <w:br w:type="page"/>
-      </w:r>
-    </w:p>
-    <w:p>
-      <w:pPr>
         <w:jc w:val="center"/>
         <w:rPr>
           <w:rFonts w:ascii="Arial" w:hAnsi="Arial" w:cs="Arial"/>
@@ -10471,16 +11521,6 @@
           <w:szCs w:val="24"/>
         </w:rPr>
       </w:pPr>
-    </w:p>
-    <w:p>
-      <w:pPr>
-        <w:pStyle w:val="Prrafodelista"/>
-        <w:rPr>
-          <w:rFonts w:ascii="Arial" w:hAnsi="Arial" w:cs="Arial"/>
-          <w:sz w:val="24"/>
-          <w:szCs w:val="24"/>
-        </w:rPr>
-      </w:pPr>
       <w:r>
         <w:rPr>
           <w:rFonts w:ascii="Arial" w:hAnsi="Arial" w:cs="Arial"/>
@@ -10489,22 +11529,22 @@
           <w:szCs w:val="24"/>
         </w:rPr>
         <w:drawing>
-          <wp:anchor distT="0" distB="0" distL="114300" distR="114300" simplePos="0" relativeHeight="251707392" behindDoc="1" locked="0" layoutInCell="1" allowOverlap="1" wp14:anchorId="224BC296" wp14:editId="33BE7DE1">
+          <wp:anchor distT="0" distB="0" distL="114300" distR="114300" simplePos="0" relativeHeight="251707392" behindDoc="1" locked="0" layoutInCell="1" allowOverlap="1" wp14:anchorId="224BC296" wp14:editId="25376A26">
             <wp:simplePos x="0" y="0"/>
             <wp:positionH relativeFrom="margin">
               <wp:align>center</wp:align>
             </wp:positionH>
             <wp:positionV relativeFrom="paragraph">
-              <wp:posOffset>33655</wp:posOffset>
+              <wp:posOffset>10160</wp:posOffset>
             </wp:positionV>
-            <wp:extent cx="4048125" cy="6083300"/>
+            <wp:extent cx="4657725" cy="6998970"/>
             <wp:effectExtent l="0" t="0" r="9525" b="0"/>
             <wp:wrapTight wrapText="bothSides">
               <wp:wrapPolygon edited="0">
                 <wp:start x="0" y="0"/>
-                <wp:lineTo x="0" y="21510"/>
-                <wp:lineTo x="21549" y="21510"/>
-                <wp:lineTo x="21549" y="0"/>
+                <wp:lineTo x="0" y="21518"/>
+                <wp:lineTo x="21556" y="21518"/>
+                <wp:lineTo x="21556" y="0"/>
                 <wp:lineTo x="0" y="0"/>
               </wp:wrapPolygon>
             </wp:wrapTight>
@@ -10522,7 +11562,7 @@
                     </pic:cNvPicPr>
                   </pic:nvPicPr>
                   <pic:blipFill>
-                    <a:blip r:embed="rId29">
+                    <a:blip r:embed="rId32">
                       <a:extLst>
                         <a:ext uri="{28A0092B-C50C-407E-A947-70E740481C1C}">
                           <a14:useLocalDpi xmlns:a14="http://schemas.microsoft.com/office/drawing/2010/main" val="0"/>
@@ -10537,7 +11577,7 @@
                   <pic:spPr bwMode="auto">
                     <a:xfrm>
                       <a:off x="0" y="0"/>
-                      <a:ext cx="4048125" cy="6083300"/>
+                      <a:ext cx="4657725" cy="6998970"/>
                     </a:xfrm>
                     <a:prstGeom prst="rect">
                       <a:avLst/>
@@ -10780,7 +11820,7 @@
       </w:pPr>
     </w:p>
     <w:sectPr>
-      <w:footerReference w:type="default" r:id="rId30"/>
+      <w:footerReference w:type="default" r:id="rId33"/>
       <w:pgSz w:w="11906" w:h="16838"/>
       <w:pgMar w:top="1417" w:right="1701" w:bottom="1417" w:left="1701" w:header="708" w:footer="708" w:gutter="0"/>
       <w:pgNumType w:start="0"/>
@@ -11769,11 +12809,13 @@
   <w:rsids>
     <w:rsidRoot w:val="002E231F"/>
     <w:rsid w:val="002E231F"/>
+    <w:rsid w:val="00380DC8"/>
     <w:rsid w:val="003D25CF"/>
     <w:rsid w:val="006F7622"/>
     <w:rsid w:val="00727061"/>
     <w:rsid w:val="00897E04"/>
     <w:rsid w:val="00934C1F"/>
+    <w:rsid w:val="00B37CE7"/>
     <w:rsid w:val="00C97233"/>
     <w:rsid w:val="00CF511F"/>
   </w:rsids>

</xml_diff>